<commit_message>
Promises & Algebra Objects
</commit_message>
<xml_diff>
--- a/JS_Master/PROMISES/Asynchronous.docx
+++ b/JS_Master/PROMISES/Asynchronous.docx
@@ -3758,17 +3758,16 @@
         </w:rPr>
         <w:t xml:space="preserve">) Is optional, but it </w:t>
       </w:r>
-      <w:proofErr w:type="spellStart"/>
-      <w:r>
-        <w:rPr>
-          <w:rFonts w:ascii="Courier New" w:eastAsia="Times New Roman" w:hAnsi="Courier New" w:cs="Courier New"/>
-          <w:sz w:val="20"/>
-          <w:szCs w:val="24"/>
-          <w:lang w:val="en-US" w:eastAsia="es-ES"/>
-        </w:rPr>
-        <w:t>requieres</w:t>
-      </w:r>
-      <w:proofErr w:type="spellEnd"/>
+      <w:r>
+        <w:rPr>
+          <w:rFonts w:ascii="Courier New" w:eastAsia="Times New Roman" w:hAnsi="Courier New" w:cs="Courier New"/>
+          <w:sz w:val="20"/>
+          <w:szCs w:val="24"/>
+          <w:u w:val="single"/>
+          <w:lang w:val="en-US" w:eastAsia="es-ES"/>
+        </w:rPr>
+        <w:t>requires</w:t>
+      </w:r>
       <w:r>
         <w:rPr>
           <w:rFonts w:ascii="Courier New" w:eastAsia="Times New Roman" w:hAnsi="Courier New" w:cs="Courier New"/>
@@ -5130,6 +5129,18 @@
         </w:rPr>
         <w:t>);</w:t>
       </w:r>
+    </w:p>
+    <w:p>
+      <w:pPr>
+        <w:jc w:val="both"/>
+        <w:rPr>
+          <w:rFonts w:ascii="Courier New" w:eastAsia="Times New Roman" w:hAnsi="Courier New" w:cs="Courier New"/>
+          <w:b/>
+          <w:sz w:val="20"/>
+          <w:szCs w:val="24"/>
+          <w:lang w:val="en-US" w:eastAsia="es-ES"/>
+        </w:rPr>
+      </w:pPr>
     </w:p>
     <w:p>
       <w:pPr>
@@ -5549,6 +5560,111 @@
         </w:rPr>
         <w:t>() {</w:t>
       </w:r>
+      <w:r>
+        <w:rPr>
+          <w:rFonts w:ascii="Courier New" w:eastAsia="Times New Roman" w:hAnsi="Courier New" w:cs="Courier New"/>
+          <w:b/>
+          <w:color w:val="00B050"/>
+          <w:sz w:val="20"/>
+          <w:szCs w:val="24"/>
+          <w:lang w:eastAsia="es-ES"/>
+        </w:rPr>
+        <w:t>console</w:t>
+      </w:r>
+      <w:r>
+        <w:rPr>
+          <w:rFonts w:ascii="Courier New" w:eastAsia="Times New Roman" w:hAnsi="Courier New" w:cs="Courier New"/>
+          <w:b/>
+          <w:sz w:val="20"/>
+          <w:szCs w:val="24"/>
+          <w:lang w:eastAsia="es-ES"/>
+        </w:rPr>
+        <w:t>.</w:t>
+      </w:r>
+      <w:r>
+        <w:rPr>
+          <w:rFonts w:ascii="Courier New" w:eastAsia="Times New Roman" w:hAnsi="Courier New" w:cs="Courier New"/>
+          <w:b/>
+          <w:sz w:val="20"/>
+          <w:szCs w:val="24"/>
+          <w:highlight w:val="yellow"/>
+          <w:lang w:eastAsia="es-ES"/>
+        </w:rPr>
+        <w:t>log</w:t>
+      </w:r>
+      <w:r>
+        <w:rPr>
+          <w:rFonts w:ascii="Courier New" w:eastAsia="Times New Roman" w:hAnsi="Courier New" w:cs="Courier New"/>
+          <w:b/>
+          <w:sz w:val="20"/>
+          <w:szCs w:val="24"/>
+          <w:lang w:eastAsia="es-ES"/>
+        </w:rPr>
+        <w:t>(</w:t>
+      </w:r>
+      <w:r>
+        <w:rPr>
+          <w:rFonts w:ascii="Courier New" w:eastAsia="Times New Roman" w:hAnsi="Courier New" w:cs="Courier New"/>
+          <w:b/>
+          <w:sz w:val="20"/>
+          <w:szCs w:val="24"/>
+          <w:lang w:eastAsia="es-ES"/>
+        </w:rPr>
+        <w:t xml:space="preserve"> </w:t>
+      </w:r>
+      <w:r>
+        <w:rPr>
+          <w:rFonts w:ascii="Courier New" w:eastAsia="Times New Roman" w:hAnsi="Courier New" w:cs="Courier New"/>
+          <w:b/>
+          <w:color w:val="833C0B" w:themeColor="accent2" w:themeShade="80"/>
+          <w:sz w:val="20"/>
+          <w:szCs w:val="24"/>
+          <w:lang w:eastAsia="es-ES"/>
+        </w:rPr>
+        <w:t>"Error, la hamburguesa</w:t>
+      </w:r>
+      <w:r>
+        <w:rPr>
+          <w:rFonts w:ascii="Courier New" w:eastAsia="Times New Roman" w:hAnsi="Courier New" w:cs="Courier New"/>
+          <w:b/>
+          <w:color w:val="833C0B" w:themeColor="accent2" w:themeShade="80"/>
+          <w:sz w:val="20"/>
+          <w:szCs w:val="24"/>
+          <w:lang w:eastAsia="es-ES"/>
+        </w:rPr>
+        <w:t xml:space="preserve"> está llena</w:t>
+      </w:r>
+      <w:r>
+        <w:rPr>
+          <w:rFonts w:ascii="Courier New" w:eastAsia="Times New Roman" w:hAnsi="Courier New" w:cs="Courier New"/>
+          <w:b/>
+          <w:color w:val="833C0B" w:themeColor="accent2" w:themeShade="80"/>
+          <w:sz w:val="20"/>
+          <w:szCs w:val="24"/>
+          <w:lang w:eastAsia="es-ES"/>
+        </w:rPr>
+        <w:t>"</w:t>
+      </w:r>
+      <w:r>
+        <w:rPr>
+          <w:rFonts w:ascii="Courier New" w:eastAsia="Times New Roman" w:hAnsi="Courier New" w:cs="Courier New"/>
+          <w:b/>
+          <w:sz w:val="20"/>
+          <w:szCs w:val="24"/>
+          <w:lang w:eastAsia="es-ES"/>
+        </w:rPr>
+        <w:t xml:space="preserve"> </w:t>
+      </w:r>
+      <w:r>
+        <w:rPr>
+          <w:rFonts w:ascii="Courier New" w:eastAsia="Times New Roman" w:hAnsi="Courier New" w:cs="Courier New"/>
+          <w:b/>
+          <w:sz w:val="20"/>
+          <w:szCs w:val="24"/>
+          <w:lang w:eastAsia="es-ES"/>
+        </w:rPr>
+        <w:t>);}</w:t>
+      </w:r>
     </w:p>
     <w:p>
       <w:pPr>
@@ -5558,41 +5674,34 @@
           <w:b/>
           <w:sz w:val="20"/>
           <w:szCs w:val="24"/>
-          <w:lang w:eastAsia="es-ES"/>
-        </w:rPr>
-      </w:pPr>
-      <w:r>
-        <w:rPr>
-          <w:rFonts w:ascii="Courier New" w:eastAsia="Times New Roman" w:hAnsi="Courier New" w:cs="Courier New"/>
-          <w:b/>
-          <w:sz w:val="20"/>
-          <w:szCs w:val="24"/>
-          <w:lang w:eastAsia="es-ES"/>
-        </w:rPr>
-        <w:tab/>
-      </w:r>
+          <w:lang w:val="en-US" w:eastAsia="es-ES"/>
+        </w:rPr>
+      </w:pPr>
       <w:proofErr w:type="gramStart"/>
       <w:r>
         <w:rPr>
           <w:rFonts w:ascii="Courier New" w:eastAsia="Times New Roman" w:hAnsi="Courier New" w:cs="Courier New"/>
           <w:b/>
-          <w:color w:val="00B050"/>
-          <w:sz w:val="20"/>
-          <w:szCs w:val="24"/>
-          <w:lang w:eastAsia="es-ES"/>
-        </w:rPr>
-        <w:t>console</w:t>
-      </w:r>
-      <w:r>
-        <w:rPr>
-          <w:rFonts w:ascii="Courier New" w:eastAsia="Times New Roman" w:hAnsi="Courier New" w:cs="Courier New"/>
-          <w:b/>
-          <w:sz w:val="20"/>
-          <w:szCs w:val="24"/>
-          <w:lang w:eastAsia="es-ES"/>
-        </w:rPr>
-        <w:t>.</w:t>
-      </w:r>
+          <w:color w:val="0070C0"/>
+          <w:sz w:val="20"/>
+          <w:szCs w:val="24"/>
+          <w:lang w:val="en-US" w:eastAsia="es-ES"/>
+        </w:rPr>
+        <w:t>function</w:t>
+      </w:r>
+      <w:proofErr w:type="gramEnd"/>
+      <w:r>
+        <w:rPr>
+          <w:rFonts w:ascii="Courier New" w:eastAsia="Times New Roman" w:hAnsi="Courier New" w:cs="Courier New"/>
+          <w:b/>
+          <w:color w:val="0070C0"/>
+          <w:sz w:val="20"/>
+          <w:szCs w:val="24"/>
+          <w:lang w:val="en-US" w:eastAsia="es-ES"/>
+        </w:rPr>
+        <w:t xml:space="preserve"> </w:t>
+      </w:r>
+      <w:proofErr w:type="spellStart"/>
       <w:r>
         <w:rPr>
           <w:rFonts w:ascii="Courier New" w:eastAsia="Times New Roman" w:hAnsi="Courier New" w:cs="Courier New"/>
@@ -5600,49 +5709,75 @@
           <w:sz w:val="20"/>
           <w:szCs w:val="24"/>
           <w:highlight w:val="yellow"/>
-          <w:lang w:eastAsia="es-ES"/>
-        </w:rPr>
-        <w:t>log</w:t>
-      </w:r>
-      <w:r>
-        <w:rPr>
-          <w:rFonts w:ascii="Courier New" w:eastAsia="Times New Roman" w:hAnsi="Courier New" w:cs="Courier New"/>
-          <w:b/>
-          <w:sz w:val="20"/>
-          <w:szCs w:val="24"/>
-          <w:lang w:eastAsia="es-ES"/>
+          <w:lang w:val="en-US" w:eastAsia="es-ES"/>
+        </w:rPr>
+        <w:t>addToArrayPromise</w:t>
+      </w:r>
+      <w:proofErr w:type="spellEnd"/>
+      <w:r>
+        <w:rPr>
+          <w:rFonts w:ascii="Courier New" w:eastAsia="Times New Roman" w:hAnsi="Courier New" w:cs="Courier New"/>
+          <w:b/>
+          <w:sz w:val="20"/>
+          <w:szCs w:val="24"/>
+          <w:lang w:val="en-US" w:eastAsia="es-ES"/>
         </w:rPr>
         <w:t>(</w:t>
       </w:r>
-      <w:proofErr w:type="gramEnd"/>
-      <w:r>
-        <w:rPr>
-          <w:rFonts w:ascii="Courier New" w:eastAsia="Times New Roman" w:hAnsi="Courier New" w:cs="Courier New"/>
-          <w:b/>
-          <w:sz w:val="20"/>
-          <w:szCs w:val="24"/>
-          <w:lang w:eastAsia="es-ES"/>
+      <w:r>
+        <w:rPr>
+          <w:rFonts w:ascii="Courier New" w:eastAsia="Times New Roman" w:hAnsi="Courier New" w:cs="Courier New"/>
+          <w:b/>
+          <w:sz w:val="20"/>
+          <w:szCs w:val="24"/>
+          <w:lang w:val="en-US" w:eastAsia="es-ES"/>
         </w:rPr>
         <w:t xml:space="preserve"> </w:t>
       </w:r>
-      <w:r>
-        <w:rPr>
-          <w:rFonts w:ascii="Courier New" w:eastAsia="Times New Roman" w:hAnsi="Courier New" w:cs="Courier New"/>
-          <w:b/>
-          <w:color w:val="833C0B" w:themeColor="accent2" w:themeShade="80"/>
-          <w:sz w:val="20"/>
-          <w:szCs w:val="24"/>
-          <w:lang w:eastAsia="es-ES"/>
-        </w:rPr>
-        <w:t>"Error, no se ha podido aumentar la hamburguesa"</w:t>
-      </w:r>
-      <w:r>
-        <w:rPr>
-          <w:rFonts w:ascii="Courier New" w:eastAsia="Times New Roman" w:hAnsi="Courier New" w:cs="Courier New"/>
-          <w:b/>
-          <w:sz w:val="20"/>
-          <w:szCs w:val="24"/>
-          <w:lang w:eastAsia="es-ES"/>
+      <w:proofErr w:type="spellStart"/>
+      <w:r>
+        <w:rPr>
+          <w:rFonts w:ascii="Courier New" w:eastAsia="Times New Roman" w:hAnsi="Courier New" w:cs="Courier New"/>
+          <w:b/>
+          <w:color w:val="00B0F0"/>
+          <w:sz w:val="20"/>
+          <w:szCs w:val="24"/>
+          <w:lang w:val="en-US" w:eastAsia="es-ES"/>
+        </w:rPr>
+        <w:t>dato</w:t>
+      </w:r>
+      <w:proofErr w:type="spellEnd"/>
+      <w:r>
+        <w:rPr>
+          <w:rFonts w:ascii="Courier New" w:eastAsia="Times New Roman" w:hAnsi="Courier New" w:cs="Courier New"/>
+          <w:b/>
+          <w:sz w:val="20"/>
+          <w:szCs w:val="24"/>
+          <w:lang w:val="en-US" w:eastAsia="es-ES"/>
+        </w:rPr>
+        <w:t xml:space="preserve">, </w:t>
+      </w:r>
+      <w:proofErr w:type="spellStart"/>
+      <w:r>
+        <w:rPr>
+          <w:rFonts w:ascii="Courier New" w:eastAsia="Times New Roman" w:hAnsi="Courier New" w:cs="Courier New"/>
+          <w:b/>
+          <w:color w:val="00B0F0"/>
+          <w:sz w:val="20"/>
+          <w:szCs w:val="24"/>
+          <w:lang w:val="en-US" w:eastAsia="es-ES"/>
+        </w:rPr>
+        <w:t>lista</w:t>
+      </w:r>
+      <w:proofErr w:type="spellEnd"/>
+      <w:r>
+        <w:rPr>
+          <w:rFonts w:ascii="Courier New" w:eastAsia="Times New Roman" w:hAnsi="Courier New" w:cs="Courier New"/>
+          <w:b/>
+          <w:color w:val="00B0F0"/>
+          <w:sz w:val="20"/>
+          <w:szCs w:val="24"/>
+          <w:lang w:val="en-US" w:eastAsia="es-ES"/>
         </w:rPr>
         <w:t xml:space="preserve"> </w:t>
       </w:r>
@@ -5652,29 +5787,9 @@
           <w:b/>
           <w:sz w:val="20"/>
           <w:szCs w:val="24"/>
-          <w:lang w:eastAsia="es-ES"/>
-        </w:rPr>
-        <w:t>);</w:t>
-      </w:r>
-      <w:r>
-        <w:rPr>
-          <w:rFonts w:ascii="Courier New" w:eastAsia="Times New Roman" w:hAnsi="Courier New" w:cs="Courier New"/>
-          <w:b/>
-          <w:sz w:val="20"/>
-          <w:szCs w:val="24"/>
-          <w:lang w:eastAsia="es-ES"/>
-        </w:rPr>
-        <w:br/>
-      </w:r>
-      <w:r>
-        <w:rPr>
-          <w:rFonts w:ascii="Courier New" w:eastAsia="Times New Roman" w:hAnsi="Courier New" w:cs="Courier New"/>
-          <w:b/>
-          <w:sz w:val="20"/>
-          <w:szCs w:val="24"/>
-          <w:lang w:eastAsia="es-ES"/>
-        </w:rPr>
-        <w:t>}</w:t>
+          <w:lang w:val="en-US" w:eastAsia="es-ES"/>
+        </w:rPr>
+        <w:t>) {</w:t>
       </w:r>
     </w:p>
     <w:p>
@@ -5688,6 +5803,16 @@
           <w:lang w:val="en-US" w:eastAsia="es-ES"/>
         </w:rPr>
       </w:pPr>
+      <w:r>
+        <w:rPr>
+          <w:rFonts w:ascii="Courier New" w:eastAsia="Times New Roman" w:hAnsi="Courier New" w:cs="Courier New"/>
+          <w:b/>
+          <w:sz w:val="20"/>
+          <w:szCs w:val="24"/>
+          <w:lang w:val="en-US" w:eastAsia="es-ES"/>
+        </w:rPr>
+        <w:tab/>
+      </w:r>
       <w:proofErr w:type="gramStart"/>
       <w:r>
         <w:rPr>
@@ -5698,33 +5823,107 @@
           <w:szCs w:val="24"/>
           <w:lang w:val="en-US" w:eastAsia="es-ES"/>
         </w:rPr>
+        <w:t>let</w:t>
+      </w:r>
+      <w:proofErr w:type="gramEnd"/>
+      <w:r>
+        <w:rPr>
+          <w:rFonts w:ascii="Courier New" w:eastAsia="Times New Roman" w:hAnsi="Courier New" w:cs="Courier New"/>
+          <w:b/>
+          <w:color w:val="0070C0"/>
+          <w:sz w:val="20"/>
+          <w:szCs w:val="24"/>
+          <w:lang w:val="en-US" w:eastAsia="es-ES"/>
+        </w:rPr>
+        <w:t xml:space="preserve"> </w:t>
+      </w:r>
+      <w:proofErr w:type="spellStart"/>
+      <w:r>
+        <w:rPr>
+          <w:rFonts w:ascii="Courier New" w:eastAsia="Times New Roman" w:hAnsi="Courier New" w:cs="Courier New"/>
+          <w:b/>
+          <w:color w:val="00B0F0"/>
+          <w:sz w:val="20"/>
+          <w:szCs w:val="24"/>
+          <w:lang w:val="en-US" w:eastAsia="es-ES"/>
+        </w:rPr>
+        <w:t>promesa</w:t>
+      </w:r>
+      <w:proofErr w:type="spellEnd"/>
+      <w:r>
+        <w:rPr>
+          <w:rFonts w:ascii="Courier New" w:eastAsia="Times New Roman" w:hAnsi="Courier New" w:cs="Courier New"/>
+          <w:b/>
+          <w:color w:val="00B0F0"/>
+          <w:sz w:val="20"/>
+          <w:szCs w:val="24"/>
+          <w:lang w:val="en-US" w:eastAsia="es-ES"/>
+        </w:rPr>
+        <w:t xml:space="preserve"> </w:t>
+      </w:r>
+      <w:r>
+        <w:rPr>
+          <w:rFonts w:ascii="Courier New" w:eastAsia="Times New Roman" w:hAnsi="Courier New" w:cs="Courier New"/>
+          <w:b/>
+          <w:sz w:val="20"/>
+          <w:szCs w:val="24"/>
+          <w:lang w:val="en-US" w:eastAsia="es-ES"/>
+        </w:rPr>
+        <w:t xml:space="preserve">= </w:t>
+      </w:r>
+      <w:r>
+        <w:rPr>
+          <w:rFonts w:ascii="Courier New" w:eastAsia="Times New Roman" w:hAnsi="Courier New" w:cs="Courier New"/>
+          <w:b/>
+          <w:color w:val="0070C0"/>
+          <w:sz w:val="20"/>
+          <w:szCs w:val="24"/>
+          <w:lang w:val="en-US" w:eastAsia="es-ES"/>
+        </w:rPr>
+        <w:t xml:space="preserve">new </w:t>
+      </w:r>
+      <w:r>
+        <w:rPr>
+          <w:rFonts w:ascii="Courier New" w:eastAsia="Times New Roman" w:hAnsi="Courier New" w:cs="Courier New"/>
+          <w:b/>
+          <w:color w:val="00B050"/>
+          <w:sz w:val="20"/>
+          <w:szCs w:val="24"/>
+          <w:lang w:val="en-US" w:eastAsia="es-ES"/>
+        </w:rPr>
+        <w:t>Promise</w:t>
+      </w:r>
+      <w:r>
+        <w:rPr>
+          <w:rFonts w:ascii="Courier New" w:eastAsia="Times New Roman" w:hAnsi="Courier New" w:cs="Courier New"/>
+          <w:b/>
+          <w:sz w:val="20"/>
+          <w:szCs w:val="24"/>
+          <w:lang w:val="en-US" w:eastAsia="es-ES"/>
+        </w:rPr>
+        <w:t>(</w:t>
+      </w:r>
+      <w:r>
+        <w:rPr>
+          <w:rFonts w:ascii="Courier New" w:eastAsia="Times New Roman" w:hAnsi="Courier New" w:cs="Courier New"/>
+          <w:b/>
+          <w:sz w:val="20"/>
+          <w:szCs w:val="24"/>
+          <w:lang w:val="en-US" w:eastAsia="es-ES"/>
+        </w:rPr>
+        <w:t xml:space="preserve"> </w:t>
+      </w:r>
+      <w:r>
+        <w:rPr>
+          <w:rFonts w:ascii="Courier New" w:eastAsia="Times New Roman" w:hAnsi="Courier New" w:cs="Courier New"/>
+          <w:b/>
+          <w:color w:val="0070C0"/>
+          <w:sz w:val="20"/>
+          <w:szCs w:val="24"/>
+          <w:lang w:val="en-US" w:eastAsia="es-ES"/>
+        </w:rPr>
         <w:t>function</w:t>
       </w:r>
-      <w:proofErr w:type="gramEnd"/>
-      <w:r>
-        <w:rPr>
-          <w:rFonts w:ascii="Courier New" w:eastAsia="Times New Roman" w:hAnsi="Courier New" w:cs="Courier New"/>
-          <w:b/>
-          <w:color w:val="0070C0"/>
-          <w:sz w:val="20"/>
-          <w:szCs w:val="24"/>
-          <w:lang w:val="en-US" w:eastAsia="es-ES"/>
-        </w:rPr>
-        <w:t xml:space="preserve"> </w:t>
-      </w:r>
-      <w:proofErr w:type="spellStart"/>
-      <w:r>
-        <w:rPr>
-          <w:rFonts w:ascii="Courier New" w:eastAsia="Times New Roman" w:hAnsi="Courier New" w:cs="Courier New"/>
-          <w:b/>
-          <w:sz w:val="20"/>
-          <w:szCs w:val="24"/>
-          <w:highlight w:val="yellow"/>
-          <w:lang w:val="en-US" w:eastAsia="es-ES"/>
-        </w:rPr>
-        <w:t>addToArrayPromise</w:t>
-      </w:r>
-      <w:proofErr w:type="spellEnd"/>
       <w:r>
         <w:rPr>
           <w:rFonts w:ascii="Courier New" w:eastAsia="Times New Roman" w:hAnsi="Courier New" w:cs="Courier New"/>
@@ -5735,16 +5934,6 @@
         </w:rPr>
         <w:t>(</w:t>
       </w:r>
-      <w:r>
-        <w:rPr>
-          <w:rFonts w:ascii="Courier New" w:eastAsia="Times New Roman" w:hAnsi="Courier New" w:cs="Courier New"/>
-          <w:b/>
-          <w:sz w:val="20"/>
-          <w:szCs w:val="24"/>
-          <w:lang w:val="en-US" w:eastAsia="es-ES"/>
-        </w:rPr>
-        <w:t xml:space="preserve"> </w:t>
-      </w:r>
       <w:proofErr w:type="spellStart"/>
       <w:r>
         <w:rPr>
@@ -5755,7 +5944,7 @@
           <w:szCs w:val="24"/>
           <w:lang w:val="en-US" w:eastAsia="es-ES"/>
         </w:rPr>
-        <w:t>dato</w:t>
+        <w:t>exito</w:t>
       </w:r>
       <w:proofErr w:type="spellEnd"/>
       <w:r>
@@ -5778,20 +5967,9 @@
           <w:szCs w:val="24"/>
           <w:lang w:val="en-US" w:eastAsia="es-ES"/>
         </w:rPr>
-        <w:t>lista</w:t>
-      </w:r>
-      <w:proofErr w:type="spellEnd"/>
-      <w:r>
-        <w:rPr>
-          <w:rFonts w:ascii="Courier New" w:eastAsia="Times New Roman" w:hAnsi="Courier New" w:cs="Courier New"/>
-          <w:b/>
-          <w:color w:val="00B0F0"/>
-          <w:sz w:val="20"/>
-          <w:szCs w:val="24"/>
-          <w:lang w:val="en-US" w:eastAsia="es-ES"/>
-        </w:rPr>
-        <w:t xml:space="preserve"> </w:t>
-      </w:r>
+        <w:t>fracaso</w:t>
+      </w:r>
+      <w:proofErr w:type="spellEnd"/>
       <w:r>
         <w:rPr>
           <w:rFonts w:ascii="Courier New" w:eastAsia="Times New Roman" w:hAnsi="Courier New" w:cs="Courier New"/>
@@ -5805,13 +5983,12 @@
     </w:p>
     <w:p>
       <w:pPr>
-        <w:jc w:val="both"/>
-        <w:rPr>
-          <w:rFonts w:ascii="Courier New" w:eastAsia="Times New Roman" w:hAnsi="Courier New" w:cs="Courier New"/>
-          <w:b/>
-          <w:sz w:val="20"/>
-          <w:szCs w:val="24"/>
-          <w:lang w:val="en-US" w:eastAsia="es-ES"/>
+        <w:rPr>
+          <w:rFonts w:ascii="Courier New" w:eastAsia="Times New Roman" w:hAnsi="Courier New" w:cs="Courier New"/>
+          <w:b/>
+          <w:sz w:val="20"/>
+          <w:szCs w:val="24"/>
+          <w:lang w:eastAsia="es-ES"/>
         </w:rPr>
       </w:pPr>
       <w:r>
@@ -5824,31 +6001,103 @@
         </w:rPr>
         <w:tab/>
       </w:r>
-      <w:proofErr w:type="gramStart"/>
-      <w:r>
-        <w:rPr>
-          <w:rFonts w:ascii="Courier New" w:eastAsia="Times New Roman" w:hAnsi="Courier New" w:cs="Courier New"/>
-          <w:b/>
-          <w:color w:val="0070C0"/>
-          <w:sz w:val="20"/>
-          <w:szCs w:val="24"/>
-          <w:lang w:val="en-US" w:eastAsia="es-ES"/>
-        </w:rPr>
-        <w:t>let</w:t>
-      </w:r>
-      <w:proofErr w:type="gramEnd"/>
-      <w:r>
-        <w:rPr>
-          <w:rFonts w:ascii="Courier New" w:eastAsia="Times New Roman" w:hAnsi="Courier New" w:cs="Courier New"/>
-          <w:b/>
-          <w:color w:val="0070C0"/>
-          <w:sz w:val="20"/>
-          <w:szCs w:val="24"/>
-          <w:lang w:val="en-US" w:eastAsia="es-ES"/>
+      <w:r>
+        <w:rPr>
+          <w:rFonts w:ascii="Courier New" w:eastAsia="Times New Roman" w:hAnsi="Courier New" w:cs="Courier New"/>
+          <w:b/>
+          <w:sz w:val="20"/>
+          <w:szCs w:val="24"/>
+          <w:lang w:val="en-US" w:eastAsia="es-ES"/>
+        </w:rPr>
+        <w:tab/>
+      </w:r>
+      <w:proofErr w:type="spellStart"/>
+      <w:r>
+        <w:rPr>
+          <w:rFonts w:ascii="Courier New" w:eastAsia="Times New Roman" w:hAnsi="Courier New" w:cs="Courier New"/>
+          <w:b/>
+          <w:color w:val="FF0000"/>
+          <w:sz w:val="20"/>
+          <w:szCs w:val="24"/>
+          <w:lang w:eastAsia="es-ES"/>
+        </w:rPr>
+        <w:t>if</w:t>
+      </w:r>
+      <w:proofErr w:type="spellEnd"/>
+      <w:r>
+        <w:rPr>
+          <w:rFonts w:ascii="Courier New" w:eastAsia="Times New Roman" w:hAnsi="Courier New" w:cs="Courier New"/>
+          <w:b/>
+          <w:sz w:val="20"/>
+          <w:szCs w:val="24"/>
+          <w:lang w:eastAsia="es-ES"/>
+        </w:rPr>
+        <w:t>(</w:t>
+      </w:r>
+      <w:r>
+        <w:rPr>
+          <w:rFonts w:ascii="Courier New" w:eastAsia="Times New Roman" w:hAnsi="Courier New" w:cs="Courier New"/>
+          <w:b/>
+          <w:sz w:val="20"/>
+          <w:szCs w:val="24"/>
+          <w:lang w:eastAsia="es-ES"/>
         </w:rPr>
         <w:t xml:space="preserve"> </w:t>
       </w:r>
-      <w:proofErr w:type="spellStart"/>
+      <w:r>
+        <w:rPr>
+          <w:rFonts w:ascii="Courier New" w:eastAsia="Times New Roman" w:hAnsi="Courier New" w:cs="Courier New"/>
+          <w:b/>
+          <w:sz w:val="20"/>
+          <w:szCs w:val="24"/>
+          <w:lang w:eastAsia="es-ES"/>
+        </w:rPr>
+        <w:t>!</w:t>
+      </w:r>
+      <w:proofErr w:type="spellStart"/>
+      <w:r>
+        <w:rPr>
+          <w:rFonts w:ascii="Courier New" w:eastAsia="Times New Roman" w:hAnsi="Courier New" w:cs="Courier New"/>
+          <w:b/>
+          <w:color w:val="00B050"/>
+          <w:sz w:val="20"/>
+          <w:szCs w:val="24"/>
+          <w:lang w:eastAsia="es-ES"/>
+        </w:rPr>
+        <w:t>Array</w:t>
+      </w:r>
+      <w:r>
+        <w:rPr>
+          <w:rFonts w:ascii="Courier New" w:eastAsia="Times New Roman" w:hAnsi="Courier New" w:cs="Courier New"/>
+          <w:b/>
+          <w:sz w:val="20"/>
+          <w:szCs w:val="24"/>
+          <w:lang w:eastAsia="es-ES"/>
+        </w:rPr>
+        <w:t>.</w:t>
+      </w:r>
+      <w:r>
+        <w:rPr>
+          <w:rFonts w:ascii="Courier New" w:eastAsia="Times New Roman" w:hAnsi="Courier New" w:cs="Courier New"/>
+          <w:b/>
+          <w:sz w:val="20"/>
+          <w:szCs w:val="24"/>
+          <w:highlight w:val="yellow"/>
+          <w:lang w:eastAsia="es-ES"/>
+        </w:rPr>
+        <w:t>isArray</w:t>
+      </w:r>
+      <w:proofErr w:type="spellEnd"/>
+      <w:r>
+        <w:rPr>
+          <w:rFonts w:ascii="Courier New" w:eastAsia="Times New Roman" w:hAnsi="Courier New" w:cs="Courier New"/>
+          <w:b/>
+          <w:sz w:val="20"/>
+          <w:szCs w:val="24"/>
+          <w:lang w:eastAsia="es-ES"/>
+        </w:rPr>
+        <w:t>(</w:t>
+      </w:r>
       <w:r>
         <w:rPr>
           <w:rFonts w:ascii="Courier New" w:eastAsia="Times New Roman" w:hAnsi="Courier New" w:cs="Courier New"/>
@@ -5856,11 +6105,157 @@
           <w:color w:val="00B0F0"/>
           <w:sz w:val="20"/>
           <w:szCs w:val="24"/>
-          <w:lang w:val="en-US" w:eastAsia="es-ES"/>
-        </w:rPr>
-        <w:t>promesa</w:t>
-      </w:r>
-      <w:proofErr w:type="spellEnd"/>
+          <w:lang w:eastAsia="es-ES"/>
+        </w:rPr>
+        <w:t>lista</w:t>
+      </w:r>
+      <w:r>
+        <w:rPr>
+          <w:rFonts w:ascii="Courier New" w:eastAsia="Times New Roman" w:hAnsi="Courier New" w:cs="Courier New"/>
+          <w:b/>
+          <w:sz w:val="20"/>
+          <w:szCs w:val="24"/>
+          <w:lang w:eastAsia="es-ES"/>
+        </w:rPr>
+        <w:t>)</w:t>
+      </w:r>
+      <w:r>
+        <w:rPr>
+          <w:rFonts w:ascii="Courier New" w:eastAsia="Times New Roman" w:hAnsi="Courier New" w:cs="Courier New"/>
+          <w:b/>
+          <w:sz w:val="20"/>
+          <w:szCs w:val="24"/>
+          <w:lang w:eastAsia="es-ES"/>
+        </w:rPr>
+        <w:t xml:space="preserve"> </w:t>
+      </w:r>
+      <w:r>
+        <w:rPr>
+          <w:rFonts w:ascii="Courier New" w:eastAsia="Times New Roman" w:hAnsi="Courier New" w:cs="Courier New"/>
+          <w:b/>
+          <w:sz w:val="20"/>
+          <w:szCs w:val="24"/>
+          <w:lang w:eastAsia="es-ES"/>
+        </w:rPr>
+        <w:t>)</w:t>
+      </w:r>
+      <w:r>
+        <w:rPr>
+          <w:rFonts w:ascii="Courier New" w:eastAsia="Times New Roman" w:hAnsi="Courier New" w:cs="Courier New"/>
+          <w:b/>
+          <w:sz w:val="20"/>
+          <w:szCs w:val="24"/>
+          <w:lang w:eastAsia="es-ES"/>
+        </w:rPr>
+        <w:t xml:space="preserve"> </w:t>
+      </w:r>
+      <w:r>
+        <w:rPr>
+          <w:rFonts w:ascii="Courier New" w:eastAsia="Times New Roman" w:hAnsi="Courier New" w:cs="Courier New"/>
+          <w:b/>
+          <w:sz w:val="20"/>
+          <w:szCs w:val="24"/>
+          <w:lang w:eastAsia="es-ES"/>
+        </w:rPr>
+        <w:t xml:space="preserve">{ </w:t>
+      </w:r>
+      <w:r>
+        <w:rPr>
+          <w:rFonts w:ascii="Courier New" w:eastAsia="Times New Roman" w:hAnsi="Courier New" w:cs="Courier New"/>
+          <w:b/>
+          <w:sz w:val="20"/>
+          <w:szCs w:val="24"/>
+          <w:highlight w:val="yellow"/>
+          <w:lang w:eastAsia="es-ES"/>
+        </w:rPr>
+        <w:t>fracaso</w:t>
+      </w:r>
+      <w:r>
+        <w:rPr>
+          <w:rFonts w:ascii="Courier New" w:eastAsia="Times New Roman" w:hAnsi="Courier New" w:cs="Courier New"/>
+          <w:b/>
+          <w:sz w:val="20"/>
+          <w:szCs w:val="24"/>
+          <w:lang w:eastAsia="es-ES"/>
+        </w:rPr>
+        <w:t>(); }</w:t>
+      </w:r>
+      <w:r>
+        <w:rPr>
+          <w:rFonts w:ascii="Courier New" w:eastAsia="Times New Roman" w:hAnsi="Courier New" w:cs="Courier New"/>
+          <w:b/>
+          <w:sz w:val="20"/>
+          <w:szCs w:val="24"/>
+          <w:lang w:eastAsia="es-ES"/>
+        </w:rPr>
+        <w:br/>
+      </w:r>
+      <w:r>
+        <w:rPr>
+          <w:rFonts w:ascii="Courier New" w:eastAsia="Times New Roman" w:hAnsi="Courier New" w:cs="Courier New"/>
+          <w:b/>
+          <w:sz w:val="20"/>
+          <w:szCs w:val="24"/>
+          <w:lang w:eastAsia="es-ES"/>
+        </w:rPr>
+        <w:tab/>
+      </w:r>
+      <w:r>
+        <w:rPr>
+          <w:rFonts w:ascii="Courier New" w:eastAsia="Times New Roman" w:hAnsi="Courier New" w:cs="Courier New"/>
+          <w:b/>
+          <w:sz w:val="20"/>
+          <w:szCs w:val="24"/>
+          <w:lang w:eastAsia="es-ES"/>
+        </w:rPr>
+        <w:tab/>
+      </w:r>
+      <w:proofErr w:type="spellStart"/>
+      <w:r>
+        <w:rPr>
+          <w:rFonts w:ascii="Courier New" w:eastAsia="Times New Roman" w:hAnsi="Courier New" w:cs="Courier New"/>
+          <w:b/>
+          <w:color w:val="FF0000"/>
+          <w:sz w:val="20"/>
+          <w:szCs w:val="24"/>
+          <w:lang w:eastAsia="es-ES"/>
+        </w:rPr>
+        <w:t>else</w:t>
+      </w:r>
+      <w:proofErr w:type="spellEnd"/>
+      <w:r>
+        <w:rPr>
+          <w:rFonts w:ascii="Courier New" w:eastAsia="Times New Roman" w:hAnsi="Courier New" w:cs="Courier New"/>
+          <w:b/>
+          <w:sz w:val="20"/>
+          <w:szCs w:val="24"/>
+          <w:lang w:eastAsia="es-ES"/>
+        </w:rPr>
+        <w:t xml:space="preserve"> { </w:t>
+      </w:r>
+      <w:proofErr w:type="spellStart"/>
+      <w:r>
+        <w:rPr>
+          <w:rFonts w:ascii="Courier New" w:eastAsia="Times New Roman" w:hAnsi="Courier New" w:cs="Courier New"/>
+          <w:b/>
+          <w:sz w:val="20"/>
+          <w:szCs w:val="24"/>
+          <w:highlight w:val="yellow"/>
+          <w:lang w:eastAsia="es-ES"/>
+        </w:rPr>
+        <w:t>exito</w:t>
+      </w:r>
+      <w:proofErr w:type="spellEnd"/>
+      <w:r>
+        <w:rPr>
+          <w:rFonts w:ascii="Courier New" w:eastAsia="Times New Roman" w:hAnsi="Courier New" w:cs="Courier New"/>
+          <w:b/>
+          <w:sz w:val="20"/>
+          <w:szCs w:val="24"/>
+          <w:lang w:eastAsia="es-ES"/>
+        </w:rPr>
+        <w:t>(</w:t>
+      </w:r>
       <w:r>
         <w:rPr>
           <w:rFonts w:ascii="Courier New" w:eastAsia="Times New Roman" w:hAnsi="Courier New" w:cs="Courier New"/>
@@ -5868,84 +6263,20 @@
           <w:color w:val="00B0F0"/>
           <w:sz w:val="20"/>
           <w:szCs w:val="24"/>
-          <w:lang w:val="en-US" w:eastAsia="es-ES"/>
-        </w:rPr>
-        <w:t xml:space="preserve"> </w:t>
-      </w:r>
-      <w:r>
-        <w:rPr>
-          <w:rFonts w:ascii="Courier New" w:eastAsia="Times New Roman" w:hAnsi="Courier New" w:cs="Courier New"/>
-          <w:b/>
-          <w:sz w:val="20"/>
-          <w:szCs w:val="24"/>
-          <w:lang w:val="en-US" w:eastAsia="es-ES"/>
-        </w:rPr>
-        <w:t xml:space="preserve">= </w:t>
-      </w:r>
-      <w:r>
-        <w:rPr>
-          <w:rFonts w:ascii="Courier New" w:eastAsia="Times New Roman" w:hAnsi="Courier New" w:cs="Courier New"/>
-          <w:b/>
-          <w:color w:val="0070C0"/>
-          <w:sz w:val="20"/>
-          <w:szCs w:val="24"/>
-          <w:lang w:val="en-US" w:eastAsia="es-ES"/>
-        </w:rPr>
-        <w:t xml:space="preserve">new </w:t>
-      </w:r>
-      <w:r>
-        <w:rPr>
-          <w:rFonts w:ascii="Courier New" w:eastAsia="Times New Roman" w:hAnsi="Courier New" w:cs="Courier New"/>
-          <w:b/>
-          <w:color w:val="00B050"/>
-          <w:sz w:val="20"/>
-          <w:szCs w:val="24"/>
-          <w:lang w:val="en-US" w:eastAsia="es-ES"/>
-        </w:rPr>
-        <w:t>Promise</w:t>
-      </w:r>
-      <w:r>
-        <w:rPr>
-          <w:rFonts w:ascii="Courier New" w:eastAsia="Times New Roman" w:hAnsi="Courier New" w:cs="Courier New"/>
-          <w:b/>
-          <w:sz w:val="20"/>
-          <w:szCs w:val="24"/>
-          <w:lang w:val="en-US" w:eastAsia="es-ES"/>
-        </w:rPr>
-        <w:t>(</w:t>
-      </w:r>
-      <w:r>
-        <w:rPr>
-          <w:rFonts w:ascii="Courier New" w:eastAsia="Times New Roman" w:hAnsi="Courier New" w:cs="Courier New"/>
-          <w:b/>
-          <w:sz w:val="20"/>
-          <w:szCs w:val="24"/>
-          <w:lang w:val="en-US" w:eastAsia="es-ES"/>
-        </w:rPr>
-        <w:t xml:space="preserve"> </w:t>
-      </w:r>
-      <w:r>
-        <w:rPr>
-          <w:rFonts w:ascii="Courier New" w:eastAsia="Times New Roman" w:hAnsi="Courier New" w:cs="Courier New"/>
-          <w:b/>
-          <w:color w:val="0070C0"/>
-          <w:sz w:val="20"/>
-          <w:szCs w:val="24"/>
-          <w:lang w:val="en-US" w:eastAsia="es-ES"/>
-        </w:rPr>
-        <w:t>function</w:t>
-      </w:r>
-      <w:r>
-        <w:rPr>
-          <w:rFonts w:ascii="Courier New" w:eastAsia="Times New Roman" w:hAnsi="Courier New" w:cs="Courier New"/>
-          <w:b/>
-          <w:sz w:val="20"/>
-          <w:szCs w:val="24"/>
-          <w:lang w:val="en-US" w:eastAsia="es-ES"/>
-        </w:rPr>
-        <w:t>(</w:t>
-      </w:r>
-      <w:proofErr w:type="spellStart"/>
+          <w:lang w:eastAsia="es-ES"/>
+        </w:rPr>
+        <w:t>dato</w:t>
+      </w:r>
+      <w:r>
+        <w:rPr>
+          <w:rFonts w:ascii="Courier New" w:eastAsia="Times New Roman" w:hAnsi="Courier New" w:cs="Courier New"/>
+          <w:b/>
+          <w:sz w:val="20"/>
+          <w:szCs w:val="24"/>
+          <w:lang w:eastAsia="es-ES"/>
+        </w:rPr>
+        <w:t xml:space="preserve">, </w:t>
+      </w:r>
       <w:r>
         <w:rPr>
           <w:rFonts w:ascii="Courier New" w:eastAsia="Times New Roman" w:hAnsi="Courier New" w:cs="Courier New"/>
@@ -5953,366 +6284,46 @@
           <w:color w:val="00B0F0"/>
           <w:sz w:val="20"/>
           <w:szCs w:val="24"/>
-          <w:lang w:val="en-US" w:eastAsia="es-ES"/>
-        </w:rPr>
-        <w:t>exito</w:t>
-      </w:r>
-      <w:proofErr w:type="spellEnd"/>
-      <w:r>
-        <w:rPr>
-          <w:rFonts w:ascii="Courier New" w:eastAsia="Times New Roman" w:hAnsi="Courier New" w:cs="Courier New"/>
-          <w:b/>
-          <w:sz w:val="20"/>
-          <w:szCs w:val="24"/>
-          <w:lang w:val="en-US" w:eastAsia="es-ES"/>
-        </w:rPr>
-        <w:t xml:space="preserve">, </w:t>
-      </w:r>
-      <w:proofErr w:type="spellStart"/>
-      <w:r>
-        <w:rPr>
-          <w:rFonts w:ascii="Courier New" w:eastAsia="Times New Roman" w:hAnsi="Courier New" w:cs="Courier New"/>
-          <w:b/>
-          <w:color w:val="00B0F0"/>
-          <w:sz w:val="20"/>
-          <w:szCs w:val="24"/>
-          <w:lang w:val="en-US" w:eastAsia="es-ES"/>
-        </w:rPr>
-        <w:t>fracaso</w:t>
-      </w:r>
-      <w:proofErr w:type="spellEnd"/>
-      <w:r>
-        <w:rPr>
-          <w:rFonts w:ascii="Courier New" w:eastAsia="Times New Roman" w:hAnsi="Courier New" w:cs="Courier New"/>
-          <w:b/>
-          <w:sz w:val="20"/>
-          <w:szCs w:val="24"/>
-          <w:lang w:val="en-US" w:eastAsia="es-ES"/>
-        </w:rPr>
-        <w:t>) {</w:t>
+          <w:lang w:eastAsia="es-ES"/>
+        </w:rPr>
+        <w:t>lista</w:t>
+      </w:r>
+      <w:r>
+        <w:rPr>
+          <w:rFonts w:ascii="Courier New" w:eastAsia="Times New Roman" w:hAnsi="Courier New" w:cs="Courier New"/>
+          <w:b/>
+          <w:sz w:val="20"/>
+          <w:szCs w:val="24"/>
+          <w:lang w:eastAsia="es-ES"/>
+        </w:rPr>
+        <w:t>); }</w:t>
       </w:r>
     </w:p>
     <w:p>
       <w:pPr>
-        <w:rPr>
-          <w:rFonts w:ascii="Courier New" w:eastAsia="Times New Roman" w:hAnsi="Courier New" w:cs="Courier New"/>
-          <w:b/>
-          <w:sz w:val="20"/>
-          <w:szCs w:val="24"/>
-          <w:lang w:eastAsia="es-ES"/>
-        </w:rPr>
-      </w:pPr>
-      <w:r>
-        <w:rPr>
-          <w:rFonts w:ascii="Courier New" w:eastAsia="Times New Roman" w:hAnsi="Courier New" w:cs="Courier New"/>
-          <w:b/>
-          <w:sz w:val="20"/>
-          <w:szCs w:val="24"/>
-          <w:lang w:val="en-US" w:eastAsia="es-ES"/>
+        <w:jc w:val="both"/>
+        <w:rPr>
+          <w:rFonts w:ascii="Courier New" w:eastAsia="Times New Roman" w:hAnsi="Courier New" w:cs="Courier New"/>
+          <w:b/>
+          <w:sz w:val="20"/>
+          <w:szCs w:val="24"/>
+          <w:lang w:eastAsia="es-ES"/>
+        </w:rPr>
+      </w:pPr>
+      <w:r>
+        <w:rPr>
+          <w:rFonts w:ascii="Courier New" w:eastAsia="Times New Roman" w:hAnsi="Courier New" w:cs="Courier New"/>
+          <w:b/>
+          <w:sz w:val="20"/>
+          <w:szCs w:val="24"/>
+          <w:lang w:eastAsia="es-ES"/>
         </w:rPr>
         <w:tab/>
-      </w:r>
-      <w:r>
-        <w:rPr>
-          <w:rFonts w:ascii="Courier New" w:eastAsia="Times New Roman" w:hAnsi="Courier New" w:cs="Courier New"/>
-          <w:b/>
-          <w:sz w:val="20"/>
-          <w:szCs w:val="24"/>
-          <w:lang w:val="en-US" w:eastAsia="es-ES"/>
-        </w:rPr>
-        <w:tab/>
-      </w:r>
-      <w:proofErr w:type="spellStart"/>
-      <w:r>
-        <w:rPr>
-          <w:rFonts w:ascii="Courier New" w:eastAsia="Times New Roman" w:hAnsi="Courier New" w:cs="Courier New"/>
-          <w:b/>
-          <w:color w:val="FF0000"/>
-          <w:sz w:val="20"/>
-          <w:szCs w:val="24"/>
-          <w:lang w:eastAsia="es-ES"/>
-        </w:rPr>
-        <w:t>if</w:t>
-      </w:r>
-      <w:proofErr w:type="spellEnd"/>
-      <w:r>
-        <w:rPr>
-          <w:rFonts w:ascii="Courier New" w:eastAsia="Times New Roman" w:hAnsi="Courier New" w:cs="Courier New"/>
-          <w:b/>
-          <w:sz w:val="20"/>
-          <w:szCs w:val="24"/>
-          <w:lang w:eastAsia="es-ES"/>
-        </w:rPr>
-        <w:t>(</w:t>
-      </w:r>
-      <w:r>
-        <w:rPr>
-          <w:rFonts w:ascii="Courier New" w:eastAsia="Times New Roman" w:hAnsi="Courier New" w:cs="Courier New"/>
-          <w:b/>
-          <w:sz w:val="20"/>
-          <w:szCs w:val="24"/>
-          <w:lang w:eastAsia="es-ES"/>
-        </w:rPr>
-        <w:t xml:space="preserve"> </w:t>
-      </w:r>
-      <w:r>
-        <w:rPr>
-          <w:rFonts w:ascii="Courier New" w:eastAsia="Times New Roman" w:hAnsi="Courier New" w:cs="Courier New"/>
-          <w:b/>
-          <w:sz w:val="20"/>
-          <w:szCs w:val="24"/>
-          <w:lang w:eastAsia="es-ES"/>
-        </w:rPr>
-        <w:t>!</w:t>
-      </w:r>
-      <w:proofErr w:type="spellStart"/>
-      <w:r>
-        <w:rPr>
-          <w:rFonts w:ascii="Courier New" w:eastAsia="Times New Roman" w:hAnsi="Courier New" w:cs="Courier New"/>
-          <w:b/>
-          <w:color w:val="00B050"/>
-          <w:sz w:val="20"/>
-          <w:szCs w:val="24"/>
-          <w:lang w:eastAsia="es-ES"/>
-        </w:rPr>
-        <w:t>Array</w:t>
-      </w:r>
-      <w:r>
-        <w:rPr>
-          <w:rFonts w:ascii="Courier New" w:eastAsia="Times New Roman" w:hAnsi="Courier New" w:cs="Courier New"/>
-          <w:b/>
-          <w:sz w:val="20"/>
-          <w:szCs w:val="24"/>
-          <w:lang w:eastAsia="es-ES"/>
-        </w:rPr>
-        <w:t>.</w:t>
-      </w:r>
-      <w:r>
-        <w:rPr>
-          <w:rFonts w:ascii="Courier New" w:eastAsia="Times New Roman" w:hAnsi="Courier New" w:cs="Courier New"/>
-          <w:b/>
-          <w:sz w:val="20"/>
-          <w:szCs w:val="24"/>
-          <w:highlight w:val="yellow"/>
-          <w:lang w:eastAsia="es-ES"/>
-        </w:rPr>
-        <w:t>isArray</w:t>
-      </w:r>
-      <w:proofErr w:type="spellEnd"/>
-      <w:r>
-        <w:rPr>
-          <w:rFonts w:ascii="Courier New" w:eastAsia="Times New Roman" w:hAnsi="Courier New" w:cs="Courier New"/>
-          <w:b/>
-          <w:sz w:val="20"/>
-          <w:szCs w:val="24"/>
-          <w:lang w:eastAsia="es-ES"/>
-        </w:rPr>
-        <w:t>(</w:t>
-      </w:r>
-      <w:r>
-        <w:rPr>
-          <w:rFonts w:ascii="Courier New" w:eastAsia="Times New Roman" w:hAnsi="Courier New" w:cs="Courier New"/>
-          <w:b/>
-          <w:color w:val="00B0F0"/>
-          <w:sz w:val="20"/>
-          <w:szCs w:val="24"/>
-          <w:lang w:eastAsia="es-ES"/>
-        </w:rPr>
-        <w:t>lista</w:t>
-      </w:r>
-      <w:r>
-        <w:rPr>
-          <w:rFonts w:ascii="Courier New" w:eastAsia="Times New Roman" w:hAnsi="Courier New" w:cs="Courier New"/>
-          <w:b/>
-          <w:sz w:val="20"/>
-          <w:szCs w:val="24"/>
-          <w:lang w:eastAsia="es-ES"/>
-        </w:rPr>
-        <w:t>)</w:t>
-      </w:r>
-      <w:r>
-        <w:rPr>
-          <w:rFonts w:ascii="Courier New" w:eastAsia="Times New Roman" w:hAnsi="Courier New" w:cs="Courier New"/>
-          <w:b/>
-          <w:sz w:val="20"/>
-          <w:szCs w:val="24"/>
-          <w:lang w:eastAsia="es-ES"/>
-        </w:rPr>
-        <w:t xml:space="preserve"> </w:t>
-      </w:r>
-      <w:r>
-        <w:rPr>
-          <w:rFonts w:ascii="Courier New" w:eastAsia="Times New Roman" w:hAnsi="Courier New" w:cs="Courier New"/>
-          <w:b/>
-          <w:sz w:val="20"/>
-          <w:szCs w:val="24"/>
-          <w:lang w:eastAsia="es-ES"/>
-        </w:rPr>
-        <w:t>)</w:t>
-      </w:r>
-      <w:r>
-        <w:rPr>
-          <w:rFonts w:ascii="Courier New" w:eastAsia="Times New Roman" w:hAnsi="Courier New" w:cs="Courier New"/>
-          <w:b/>
-          <w:sz w:val="20"/>
-          <w:szCs w:val="24"/>
-          <w:lang w:eastAsia="es-ES"/>
-        </w:rPr>
-        <w:t xml:space="preserve"> </w:t>
-      </w:r>
-      <w:r>
-        <w:rPr>
-          <w:rFonts w:ascii="Courier New" w:eastAsia="Times New Roman" w:hAnsi="Courier New" w:cs="Courier New"/>
-          <w:b/>
-          <w:sz w:val="20"/>
-          <w:szCs w:val="24"/>
-          <w:lang w:eastAsia="es-ES"/>
-        </w:rPr>
-        <w:t xml:space="preserve">{ </w:t>
-      </w:r>
-      <w:r>
-        <w:rPr>
-          <w:rFonts w:ascii="Courier New" w:eastAsia="Times New Roman" w:hAnsi="Courier New" w:cs="Courier New"/>
-          <w:b/>
-          <w:sz w:val="20"/>
-          <w:szCs w:val="24"/>
-          <w:highlight w:val="yellow"/>
-          <w:lang w:eastAsia="es-ES"/>
-        </w:rPr>
-        <w:t>fracaso</w:t>
-      </w:r>
-      <w:r>
-        <w:rPr>
-          <w:rFonts w:ascii="Courier New" w:eastAsia="Times New Roman" w:hAnsi="Courier New" w:cs="Courier New"/>
-          <w:b/>
-          <w:sz w:val="20"/>
-          <w:szCs w:val="24"/>
-          <w:lang w:eastAsia="es-ES"/>
-        </w:rPr>
-        <w:t>(); }</w:t>
-      </w:r>
-      <w:r>
-        <w:rPr>
-          <w:rFonts w:ascii="Courier New" w:eastAsia="Times New Roman" w:hAnsi="Courier New" w:cs="Courier New"/>
-          <w:b/>
-          <w:sz w:val="20"/>
-          <w:szCs w:val="24"/>
-          <w:lang w:eastAsia="es-ES"/>
-        </w:rPr>
-        <w:br/>
-      </w:r>
-      <w:r>
-        <w:rPr>
-          <w:rFonts w:ascii="Courier New" w:eastAsia="Times New Roman" w:hAnsi="Courier New" w:cs="Courier New"/>
-          <w:b/>
-          <w:sz w:val="20"/>
-          <w:szCs w:val="24"/>
-          <w:lang w:eastAsia="es-ES"/>
-        </w:rPr>
-        <w:tab/>
-      </w:r>
-      <w:r>
-        <w:rPr>
-          <w:rFonts w:ascii="Courier New" w:eastAsia="Times New Roman" w:hAnsi="Courier New" w:cs="Courier New"/>
-          <w:b/>
-          <w:sz w:val="20"/>
-          <w:szCs w:val="24"/>
-          <w:lang w:eastAsia="es-ES"/>
-        </w:rPr>
-        <w:tab/>
-      </w:r>
-      <w:proofErr w:type="spellStart"/>
-      <w:r>
-        <w:rPr>
-          <w:rFonts w:ascii="Courier New" w:eastAsia="Times New Roman" w:hAnsi="Courier New" w:cs="Courier New"/>
-          <w:b/>
-          <w:color w:val="FF0000"/>
-          <w:sz w:val="20"/>
-          <w:szCs w:val="24"/>
-          <w:lang w:eastAsia="es-ES"/>
-        </w:rPr>
-        <w:t>else</w:t>
-      </w:r>
-      <w:proofErr w:type="spellEnd"/>
-      <w:r>
-        <w:rPr>
-          <w:rFonts w:ascii="Courier New" w:eastAsia="Times New Roman" w:hAnsi="Courier New" w:cs="Courier New"/>
-          <w:b/>
-          <w:sz w:val="20"/>
-          <w:szCs w:val="24"/>
-          <w:lang w:eastAsia="es-ES"/>
-        </w:rPr>
-        <w:t xml:space="preserve"> { </w:t>
-      </w:r>
-      <w:proofErr w:type="spellStart"/>
-      <w:r>
-        <w:rPr>
-          <w:rFonts w:ascii="Courier New" w:eastAsia="Times New Roman" w:hAnsi="Courier New" w:cs="Courier New"/>
-          <w:b/>
-          <w:sz w:val="20"/>
-          <w:szCs w:val="24"/>
-          <w:highlight w:val="yellow"/>
-          <w:lang w:eastAsia="es-ES"/>
-        </w:rPr>
-        <w:t>exito</w:t>
-      </w:r>
-      <w:proofErr w:type="spellEnd"/>
-      <w:r>
-        <w:rPr>
-          <w:rFonts w:ascii="Courier New" w:eastAsia="Times New Roman" w:hAnsi="Courier New" w:cs="Courier New"/>
-          <w:b/>
-          <w:sz w:val="20"/>
-          <w:szCs w:val="24"/>
-          <w:lang w:eastAsia="es-ES"/>
-        </w:rPr>
-        <w:t>(</w:t>
-      </w:r>
-      <w:r>
-        <w:rPr>
-          <w:rFonts w:ascii="Courier New" w:eastAsia="Times New Roman" w:hAnsi="Courier New" w:cs="Courier New"/>
-          <w:b/>
-          <w:color w:val="00B0F0"/>
-          <w:sz w:val="20"/>
-          <w:szCs w:val="24"/>
-          <w:lang w:eastAsia="es-ES"/>
-        </w:rPr>
-        <w:t>dato</w:t>
-      </w:r>
-      <w:r>
-        <w:rPr>
-          <w:rFonts w:ascii="Courier New" w:eastAsia="Times New Roman" w:hAnsi="Courier New" w:cs="Courier New"/>
-          <w:b/>
-          <w:sz w:val="20"/>
-          <w:szCs w:val="24"/>
-          <w:lang w:eastAsia="es-ES"/>
-        </w:rPr>
-        <w:t xml:space="preserve">, </w:t>
-      </w:r>
-      <w:r>
-        <w:rPr>
-          <w:rFonts w:ascii="Courier New" w:eastAsia="Times New Roman" w:hAnsi="Courier New" w:cs="Courier New"/>
-          <w:b/>
-          <w:color w:val="00B0F0"/>
-          <w:sz w:val="20"/>
-          <w:szCs w:val="24"/>
-          <w:lang w:eastAsia="es-ES"/>
-        </w:rPr>
-        <w:t>lista</w:t>
-      </w:r>
-      <w:r>
-        <w:rPr>
-          <w:rFonts w:ascii="Courier New" w:eastAsia="Times New Roman" w:hAnsi="Courier New" w:cs="Courier New"/>
-          <w:b/>
-          <w:sz w:val="20"/>
-          <w:szCs w:val="24"/>
-          <w:lang w:eastAsia="es-ES"/>
-        </w:rPr>
-        <w:t>); }</w:t>
+        <w:t>});</w:t>
       </w:r>
     </w:p>
     <w:p>
       <w:pPr>
-        <w:jc w:val="both"/>
         <w:rPr>
           <w:rFonts w:ascii="Courier New" w:eastAsia="Times New Roman" w:hAnsi="Courier New" w:cs="Courier New"/>
           <w:b/>
@@ -6330,41 +6341,98 @@
           <w:lang w:eastAsia="es-ES"/>
         </w:rPr>
         <w:tab/>
-        <w:t>});</w:t>
+      </w:r>
+      <w:proofErr w:type="spellStart"/>
+      <w:proofErr w:type="gramStart"/>
+      <w:r>
+        <w:rPr>
+          <w:rFonts w:ascii="Courier New" w:eastAsia="Times New Roman" w:hAnsi="Courier New" w:cs="Courier New"/>
+          <w:b/>
+          <w:color w:val="FF0000"/>
+          <w:sz w:val="20"/>
+          <w:szCs w:val="24"/>
+          <w:lang w:eastAsia="es-ES"/>
+        </w:rPr>
+        <w:t>return</w:t>
+      </w:r>
+      <w:proofErr w:type="spellEnd"/>
+      <w:proofErr w:type="gramEnd"/>
+      <w:r>
+        <w:rPr>
+          <w:rFonts w:ascii="Courier New" w:eastAsia="Times New Roman" w:hAnsi="Courier New" w:cs="Courier New"/>
+          <w:b/>
+          <w:color w:val="FF0000"/>
+          <w:sz w:val="20"/>
+          <w:szCs w:val="24"/>
+          <w:lang w:eastAsia="es-ES"/>
+        </w:rPr>
+        <w:t xml:space="preserve"> </w:t>
+      </w:r>
+      <w:r>
+        <w:rPr>
+          <w:rFonts w:ascii="Courier New" w:eastAsia="Times New Roman" w:hAnsi="Courier New" w:cs="Courier New"/>
+          <w:b/>
+          <w:color w:val="00B0F0"/>
+          <w:sz w:val="20"/>
+          <w:szCs w:val="24"/>
+          <w:lang w:eastAsia="es-ES"/>
+        </w:rPr>
+        <w:t>promesa</w:t>
+      </w:r>
+      <w:r>
+        <w:rPr>
+          <w:rFonts w:ascii="Courier New" w:eastAsia="Times New Roman" w:hAnsi="Courier New" w:cs="Courier New"/>
+          <w:b/>
+          <w:sz w:val="20"/>
+          <w:szCs w:val="24"/>
+          <w:lang w:eastAsia="es-ES"/>
+        </w:rPr>
+        <w:t>;</w:t>
+      </w:r>
+      <w:r>
+        <w:rPr>
+          <w:rFonts w:ascii="Courier New" w:eastAsia="Times New Roman" w:hAnsi="Courier New" w:cs="Courier New"/>
+          <w:b/>
+          <w:sz w:val="20"/>
+          <w:szCs w:val="24"/>
+          <w:lang w:eastAsia="es-ES"/>
+        </w:rPr>
+        <w:br/>
+      </w:r>
+      <w:r>
+        <w:rPr>
+          <w:rFonts w:ascii="Courier New" w:eastAsia="Times New Roman" w:hAnsi="Courier New" w:cs="Courier New"/>
+          <w:b/>
+          <w:sz w:val="20"/>
+          <w:szCs w:val="24"/>
+          <w:lang w:eastAsia="es-ES"/>
+        </w:rPr>
+        <w:t>}</w:t>
       </w:r>
     </w:p>
     <w:p>
       <w:pPr>
-        <w:rPr>
-          <w:rFonts w:ascii="Courier New" w:eastAsia="Times New Roman" w:hAnsi="Courier New" w:cs="Courier New"/>
-          <w:b/>
-          <w:sz w:val="20"/>
-          <w:szCs w:val="24"/>
-          <w:lang w:eastAsia="es-ES"/>
-        </w:rPr>
-      </w:pPr>
-      <w:r>
-        <w:rPr>
-          <w:rFonts w:ascii="Courier New" w:eastAsia="Times New Roman" w:hAnsi="Courier New" w:cs="Courier New"/>
-          <w:b/>
-          <w:sz w:val="20"/>
-          <w:szCs w:val="24"/>
-          <w:lang w:eastAsia="es-ES"/>
-        </w:rPr>
-        <w:tab/>
-      </w:r>
+        <w:jc w:val="both"/>
+        <w:rPr>
+          <w:rFonts w:ascii="Courier New" w:eastAsia="Times New Roman" w:hAnsi="Courier New" w:cs="Courier New"/>
+          <w:b/>
+          <w:sz w:val="20"/>
+          <w:szCs w:val="24"/>
+          <w:lang w:eastAsia="es-ES"/>
+        </w:rPr>
+      </w:pPr>
       <w:proofErr w:type="spellStart"/>
       <w:proofErr w:type="gramStart"/>
       <w:r>
         <w:rPr>
           <w:rFonts w:ascii="Courier New" w:eastAsia="Times New Roman" w:hAnsi="Courier New" w:cs="Courier New"/>
           <w:b/>
-          <w:color w:val="FF0000"/>
-          <w:sz w:val="20"/>
-          <w:szCs w:val="24"/>
-          <w:lang w:eastAsia="es-ES"/>
-        </w:rPr>
-        <w:t>return</w:t>
+          <w:color w:val="0070C0"/>
+          <w:sz w:val="20"/>
+          <w:szCs w:val="24"/>
+          <w:lang w:eastAsia="es-ES"/>
+        </w:rPr>
+        <w:t>function</w:t>
       </w:r>
       <w:proofErr w:type="spellEnd"/>
       <w:proofErr w:type="gramEnd"/>
@@ -6372,13 +6440,36 @@
         <w:rPr>
           <w:rFonts w:ascii="Courier New" w:eastAsia="Times New Roman" w:hAnsi="Courier New" w:cs="Courier New"/>
           <w:b/>
-          <w:color w:val="FF0000"/>
+          <w:color w:val="0070C0"/>
           <w:sz w:val="20"/>
           <w:szCs w:val="24"/>
           <w:lang w:eastAsia="es-ES"/>
         </w:rPr>
         <w:t xml:space="preserve"> </w:t>
       </w:r>
+      <w:proofErr w:type="spellStart"/>
+      <w:r>
+        <w:rPr>
+          <w:rFonts w:ascii="Courier New" w:eastAsia="Times New Roman" w:hAnsi="Courier New" w:cs="Courier New"/>
+          <w:b/>
+          <w:sz w:val="20"/>
+          <w:szCs w:val="24"/>
+          <w:highlight w:val="yellow"/>
+          <w:lang w:eastAsia="es-ES"/>
+        </w:rPr>
+        <w:t>pintarHamburguesa</w:t>
+      </w:r>
+      <w:proofErr w:type="spellEnd"/>
+      <w:r>
+        <w:rPr>
+          <w:rFonts w:ascii="Courier New" w:eastAsia="Times New Roman" w:hAnsi="Courier New" w:cs="Courier New"/>
+          <w:b/>
+          <w:sz w:val="20"/>
+          <w:szCs w:val="24"/>
+          <w:lang w:eastAsia="es-ES"/>
+        </w:rPr>
+        <w:t>(</w:t>
+      </w:r>
       <w:r>
         <w:rPr>
           <w:rFonts w:ascii="Courier New" w:eastAsia="Times New Roman" w:hAnsi="Courier New" w:cs="Courier New"/>
@@ -6388,27 +6479,100 @@
           <w:szCs w:val="24"/>
           <w:lang w:eastAsia="es-ES"/>
         </w:rPr>
-        <w:t>promesa</w:t>
-      </w:r>
-      <w:r>
-        <w:rPr>
-          <w:rFonts w:ascii="Courier New" w:eastAsia="Times New Roman" w:hAnsi="Courier New" w:cs="Courier New"/>
-          <w:b/>
-          <w:sz w:val="20"/>
-          <w:szCs w:val="24"/>
-          <w:lang w:eastAsia="es-ES"/>
-        </w:rPr>
-        <w:t>;</w:t>
-      </w:r>
-      <w:r>
-        <w:rPr>
-          <w:rFonts w:ascii="Courier New" w:eastAsia="Times New Roman" w:hAnsi="Courier New" w:cs="Courier New"/>
-          <w:b/>
-          <w:sz w:val="20"/>
-          <w:szCs w:val="24"/>
-          <w:lang w:eastAsia="es-ES"/>
-        </w:rPr>
-        <w:br/>
+        <w:t>lista</w:t>
+      </w:r>
+      <w:r>
+        <w:rPr>
+          <w:rFonts w:ascii="Courier New" w:eastAsia="Times New Roman" w:hAnsi="Courier New" w:cs="Courier New"/>
+          <w:b/>
+          <w:sz w:val="20"/>
+          <w:szCs w:val="24"/>
+          <w:lang w:eastAsia="es-ES"/>
+        </w:rPr>
+        <w:t>) {</w:t>
+      </w:r>
+      <w:r>
+        <w:rPr>
+          <w:rFonts w:ascii="Courier New" w:eastAsia="Times New Roman" w:hAnsi="Courier New" w:cs="Courier New"/>
+          <w:b/>
+          <w:sz w:val="20"/>
+          <w:szCs w:val="24"/>
+          <w:lang w:eastAsia="es-ES"/>
+        </w:rPr>
+        <w:t xml:space="preserve"> </w:t>
+      </w:r>
+      <w:r>
+        <w:rPr>
+          <w:rFonts w:ascii="Courier New" w:eastAsia="Times New Roman" w:hAnsi="Courier New" w:cs="Courier New"/>
+          <w:b/>
+          <w:color w:val="00B050"/>
+          <w:sz w:val="20"/>
+          <w:szCs w:val="24"/>
+          <w:lang w:eastAsia="es-ES"/>
+        </w:rPr>
+        <w:t>console</w:t>
+      </w:r>
+      <w:r>
+        <w:rPr>
+          <w:rFonts w:ascii="Courier New" w:eastAsia="Times New Roman" w:hAnsi="Courier New" w:cs="Courier New"/>
+          <w:b/>
+          <w:sz w:val="20"/>
+          <w:szCs w:val="24"/>
+          <w:lang w:eastAsia="es-ES"/>
+        </w:rPr>
+        <w:t>.</w:t>
+      </w:r>
+      <w:r>
+        <w:rPr>
+          <w:rFonts w:ascii="Courier New" w:eastAsia="Times New Roman" w:hAnsi="Courier New" w:cs="Courier New"/>
+          <w:b/>
+          <w:sz w:val="20"/>
+          <w:szCs w:val="24"/>
+          <w:highlight w:val="yellow"/>
+          <w:lang w:eastAsia="es-ES"/>
+        </w:rPr>
+        <w:t>log</w:t>
+      </w:r>
+      <w:r>
+        <w:rPr>
+          <w:rFonts w:ascii="Courier New" w:eastAsia="Times New Roman" w:hAnsi="Courier New" w:cs="Courier New"/>
+          <w:b/>
+          <w:sz w:val="20"/>
+          <w:szCs w:val="24"/>
+          <w:lang w:eastAsia="es-ES"/>
+        </w:rPr>
+        <w:t>(</w:t>
+      </w:r>
+      <w:r>
+        <w:rPr>
+          <w:rFonts w:ascii="Courier New" w:eastAsia="Times New Roman" w:hAnsi="Courier New" w:cs="Courier New"/>
+          <w:b/>
+          <w:color w:val="00B0F0"/>
+          <w:sz w:val="20"/>
+          <w:szCs w:val="24"/>
+          <w:lang w:eastAsia="es-ES"/>
+        </w:rPr>
+        <w:t>lista</w:t>
+      </w:r>
+      <w:r>
+        <w:rPr>
+          <w:rFonts w:ascii="Courier New" w:eastAsia="Times New Roman" w:hAnsi="Courier New" w:cs="Courier New"/>
+          <w:b/>
+          <w:sz w:val="20"/>
+          <w:szCs w:val="24"/>
+          <w:lang w:eastAsia="es-ES"/>
+        </w:rPr>
+        <w:t>);</w:t>
+      </w:r>
+      <w:r>
+        <w:rPr>
+          <w:rFonts w:ascii="Courier New" w:eastAsia="Times New Roman" w:hAnsi="Courier New" w:cs="Courier New"/>
+          <w:b/>
+          <w:sz w:val="20"/>
+          <w:szCs w:val="24"/>
+          <w:lang w:eastAsia="es-ES"/>
+        </w:rPr>
+        <w:t xml:space="preserve"> </w:t>
       </w:r>
       <w:r>
         <w:rPr>
@@ -6468,7 +6632,7 @@
           <w:highlight w:val="yellow"/>
           <w:lang w:eastAsia="es-ES"/>
         </w:rPr>
-        <w:t>pintarHamburguesa</w:t>
+        <w:t>decirError</w:t>
       </w:r>
       <w:proofErr w:type="spellEnd"/>
       <w:r>
@@ -6501,99 +6665,6 @@
           <w:lang w:eastAsia="es-ES"/>
         </w:rPr>
         <w:t>) {</w:t>
-      </w:r>
-      <w:r>
-        <w:rPr>
-          <w:rFonts w:ascii="Courier New" w:eastAsia="Times New Roman" w:hAnsi="Courier New" w:cs="Courier New"/>
-          <w:b/>
-          <w:sz w:val="20"/>
-          <w:szCs w:val="24"/>
-          <w:lang w:eastAsia="es-ES"/>
-        </w:rPr>
-        <w:t xml:space="preserve"> </w:t>
-      </w:r>
-      <w:r>
-        <w:rPr>
-          <w:rFonts w:ascii="Courier New" w:eastAsia="Times New Roman" w:hAnsi="Courier New" w:cs="Courier New"/>
-          <w:b/>
-          <w:color w:val="00B050"/>
-          <w:sz w:val="20"/>
-          <w:szCs w:val="24"/>
-          <w:lang w:eastAsia="es-ES"/>
-        </w:rPr>
-        <w:t>console</w:t>
-      </w:r>
-      <w:r>
-        <w:rPr>
-          <w:rFonts w:ascii="Courier New" w:eastAsia="Times New Roman" w:hAnsi="Courier New" w:cs="Courier New"/>
-          <w:b/>
-          <w:sz w:val="20"/>
-          <w:szCs w:val="24"/>
-          <w:lang w:eastAsia="es-ES"/>
-        </w:rPr>
-        <w:t>.</w:t>
-      </w:r>
-      <w:r>
-        <w:rPr>
-          <w:rFonts w:ascii="Courier New" w:eastAsia="Times New Roman" w:hAnsi="Courier New" w:cs="Courier New"/>
-          <w:b/>
-          <w:sz w:val="20"/>
-          <w:szCs w:val="24"/>
-          <w:highlight w:val="yellow"/>
-          <w:lang w:eastAsia="es-ES"/>
-        </w:rPr>
-        <w:t>log</w:t>
-      </w:r>
-      <w:r>
-        <w:rPr>
-          <w:rFonts w:ascii="Courier New" w:eastAsia="Times New Roman" w:hAnsi="Courier New" w:cs="Courier New"/>
-          <w:b/>
-          <w:sz w:val="20"/>
-          <w:szCs w:val="24"/>
-          <w:lang w:eastAsia="es-ES"/>
-        </w:rPr>
-        <w:t>(</w:t>
-      </w:r>
-      <w:r>
-        <w:rPr>
-          <w:rFonts w:ascii="Courier New" w:eastAsia="Times New Roman" w:hAnsi="Courier New" w:cs="Courier New"/>
-          <w:b/>
-          <w:color w:val="00B0F0"/>
-          <w:sz w:val="20"/>
-          <w:szCs w:val="24"/>
-          <w:lang w:eastAsia="es-ES"/>
-        </w:rPr>
-        <w:t>lista</w:t>
-      </w:r>
-      <w:r>
-        <w:rPr>
-          <w:rFonts w:ascii="Courier New" w:eastAsia="Times New Roman" w:hAnsi="Courier New" w:cs="Courier New"/>
-          <w:b/>
-          <w:sz w:val="20"/>
-          <w:szCs w:val="24"/>
-          <w:lang w:eastAsia="es-ES"/>
-        </w:rPr>
-        <w:t>);</w:t>
-      </w:r>
-      <w:r>
-        <w:rPr>
-          <w:rFonts w:ascii="Courier New" w:eastAsia="Times New Roman" w:hAnsi="Courier New" w:cs="Courier New"/>
-          <w:b/>
-          <w:sz w:val="20"/>
-          <w:szCs w:val="24"/>
-          <w:lang w:eastAsia="es-ES"/>
-        </w:rPr>
-        <w:t xml:space="preserve"> </w:t>
-      </w:r>
-      <w:r>
-        <w:rPr>
-          <w:rFonts w:ascii="Courier New" w:eastAsia="Times New Roman" w:hAnsi="Courier New" w:cs="Courier New"/>
-          <w:b/>
-          <w:sz w:val="20"/>
-          <w:szCs w:val="24"/>
-          <w:lang w:eastAsia="es-ES"/>
-        </w:rPr>
-        <w:t>}</w:t>
       </w:r>
     </w:p>
     <w:p>
@@ -6607,75 +6678,120 @@
           <w:lang w:eastAsia="es-ES"/>
         </w:rPr>
       </w:pPr>
-      <w:proofErr w:type="spellStart"/>
+      <w:r>
+        <w:rPr>
+          <w:rFonts w:ascii="Courier New" w:eastAsia="Times New Roman" w:hAnsi="Courier New" w:cs="Courier New"/>
+          <w:b/>
+          <w:sz w:val="20"/>
+          <w:szCs w:val="24"/>
+          <w:lang w:eastAsia="es-ES"/>
+        </w:rPr>
+        <w:tab/>
+      </w:r>
       <w:proofErr w:type="gramStart"/>
       <w:r>
         <w:rPr>
           <w:rFonts w:ascii="Courier New" w:eastAsia="Times New Roman" w:hAnsi="Courier New" w:cs="Courier New"/>
           <w:b/>
-          <w:color w:val="0070C0"/>
-          <w:sz w:val="20"/>
-          <w:szCs w:val="24"/>
-          <w:lang w:eastAsia="es-ES"/>
-        </w:rPr>
-        <w:t>function</w:t>
-      </w:r>
-      <w:proofErr w:type="spellEnd"/>
+          <w:color w:val="00B050"/>
+          <w:sz w:val="20"/>
+          <w:szCs w:val="24"/>
+          <w:lang w:eastAsia="es-ES"/>
+        </w:rPr>
+        <w:t>console</w:t>
+      </w:r>
+      <w:r>
+        <w:rPr>
+          <w:rFonts w:ascii="Courier New" w:eastAsia="Times New Roman" w:hAnsi="Courier New" w:cs="Courier New"/>
+          <w:b/>
+          <w:sz w:val="20"/>
+          <w:szCs w:val="24"/>
+          <w:lang w:eastAsia="es-ES"/>
+        </w:rPr>
+        <w:t>.</w:t>
+      </w:r>
+      <w:r>
+        <w:rPr>
+          <w:rFonts w:ascii="Courier New" w:eastAsia="Times New Roman" w:hAnsi="Courier New" w:cs="Courier New"/>
+          <w:b/>
+          <w:sz w:val="20"/>
+          <w:szCs w:val="24"/>
+          <w:highlight w:val="yellow"/>
+          <w:lang w:eastAsia="es-ES"/>
+        </w:rPr>
+        <w:t>log</w:t>
+      </w:r>
+      <w:r>
+        <w:rPr>
+          <w:rFonts w:ascii="Courier New" w:eastAsia="Times New Roman" w:hAnsi="Courier New" w:cs="Courier New"/>
+          <w:b/>
+          <w:sz w:val="20"/>
+          <w:szCs w:val="24"/>
+          <w:lang w:eastAsia="es-ES"/>
+        </w:rPr>
+        <w:t>(</w:t>
+      </w:r>
       <w:proofErr w:type="gramEnd"/>
       <w:r>
         <w:rPr>
           <w:rFonts w:ascii="Courier New" w:eastAsia="Times New Roman" w:hAnsi="Courier New" w:cs="Courier New"/>
           <w:b/>
-          <w:color w:val="0070C0"/>
           <w:sz w:val="20"/>
           <w:szCs w:val="24"/>
           <w:lang w:eastAsia="es-ES"/>
         </w:rPr>
         <w:t xml:space="preserve"> </w:t>
       </w:r>
-      <w:proofErr w:type="spellStart"/>
-      <w:r>
-        <w:rPr>
-          <w:rFonts w:ascii="Courier New" w:eastAsia="Times New Roman" w:hAnsi="Courier New" w:cs="Courier New"/>
-          <w:b/>
-          <w:sz w:val="20"/>
-          <w:szCs w:val="24"/>
-          <w:highlight w:val="yellow"/>
-          <w:lang w:eastAsia="es-ES"/>
-        </w:rPr>
-        <w:t>decirError</w:t>
-      </w:r>
-      <w:proofErr w:type="spellEnd"/>
-      <w:r>
-        <w:rPr>
-          <w:rFonts w:ascii="Courier New" w:eastAsia="Times New Roman" w:hAnsi="Courier New" w:cs="Courier New"/>
-          <w:b/>
-          <w:sz w:val="20"/>
-          <w:szCs w:val="24"/>
-          <w:lang w:eastAsia="es-ES"/>
-        </w:rPr>
-        <w:t>(</w:t>
-      </w:r>
-      <w:r>
-        <w:rPr>
-          <w:rFonts w:ascii="Courier New" w:eastAsia="Times New Roman" w:hAnsi="Courier New" w:cs="Courier New"/>
-          <w:b/>
-          <w:color w:val="00B0F0"/>
-          <w:sz w:val="20"/>
-          <w:szCs w:val="24"/>
-          <w:lang w:eastAsia="es-ES"/>
-        </w:rPr>
-        <w:t>lista</w:t>
-      </w:r>
-      <w:r>
-        <w:rPr>
-          <w:rFonts w:ascii="Courier New" w:eastAsia="Times New Roman" w:hAnsi="Courier New" w:cs="Courier New"/>
-          <w:b/>
-          <w:sz w:val="20"/>
-          <w:szCs w:val="24"/>
-          <w:lang w:eastAsia="es-ES"/>
-        </w:rPr>
-        <w:t>) {</w:t>
+      <w:r>
+        <w:rPr>
+          <w:rFonts w:ascii="Courier New" w:eastAsia="Times New Roman" w:hAnsi="Courier New" w:cs="Courier New"/>
+          <w:b/>
+          <w:color w:val="833C0B" w:themeColor="accent2" w:themeShade="80"/>
+          <w:sz w:val="20"/>
+          <w:szCs w:val="24"/>
+          <w:lang w:eastAsia="es-ES"/>
+        </w:rPr>
+        <w:t>"Error, no se ha podido aumentar la hamburguesa"</w:t>
+      </w:r>
+      <w:r>
+        <w:rPr>
+          <w:rFonts w:ascii="Courier New" w:eastAsia="Times New Roman" w:hAnsi="Courier New" w:cs="Courier New"/>
+          <w:b/>
+          <w:sz w:val="20"/>
+          <w:szCs w:val="24"/>
+          <w:lang w:eastAsia="es-ES"/>
+        </w:rPr>
+        <w:t xml:space="preserve"> </w:t>
+      </w:r>
+      <w:r>
+        <w:rPr>
+          <w:rFonts w:ascii="Courier New" w:eastAsia="Times New Roman" w:hAnsi="Courier New" w:cs="Courier New"/>
+          <w:b/>
+          <w:sz w:val="20"/>
+          <w:szCs w:val="24"/>
+          <w:lang w:eastAsia="es-ES"/>
+        </w:rPr>
+        <w:t>);</w:t>
+      </w:r>
+      <w:r>
+        <w:rPr>
+          <w:rFonts w:ascii="Courier New" w:eastAsia="Times New Roman" w:hAnsi="Courier New" w:cs="Courier New"/>
+          <w:b/>
+          <w:sz w:val="20"/>
+          <w:szCs w:val="24"/>
+          <w:lang w:eastAsia="es-ES"/>
+        </w:rPr>
+        <w:br/>
+      </w:r>
+      <w:r>
+        <w:rPr>
+          <w:rFonts w:ascii="Courier New" w:eastAsia="Times New Roman" w:hAnsi="Courier New" w:cs="Courier New"/>
+          <w:b/>
+          <w:sz w:val="20"/>
+          <w:szCs w:val="24"/>
+          <w:lang w:eastAsia="es-ES"/>
+        </w:rPr>
+        <w:t>}</w:t>
       </w:r>
     </w:p>
     <w:p>
@@ -6686,59 +6802,30 @@
           <w:b/>
           <w:sz w:val="20"/>
           <w:szCs w:val="24"/>
-          <w:lang w:eastAsia="es-ES"/>
-        </w:rPr>
-      </w:pPr>
-      <w:r>
-        <w:rPr>
-          <w:rFonts w:ascii="Courier New" w:eastAsia="Times New Roman" w:hAnsi="Courier New" w:cs="Courier New"/>
-          <w:b/>
-          <w:sz w:val="20"/>
-          <w:szCs w:val="24"/>
-          <w:lang w:eastAsia="es-ES"/>
-        </w:rPr>
-        <w:tab/>
-      </w:r>
+          <w:lang w:val="en-US" w:eastAsia="es-ES"/>
+        </w:rPr>
+      </w:pPr>
+      <w:proofErr w:type="spellStart"/>
       <w:proofErr w:type="gramStart"/>
       <w:r>
         <w:rPr>
           <w:rFonts w:ascii="Courier New" w:eastAsia="Times New Roman" w:hAnsi="Courier New" w:cs="Courier New"/>
           <w:b/>
-          <w:color w:val="00B050"/>
-          <w:sz w:val="20"/>
-          <w:szCs w:val="24"/>
-          <w:lang w:eastAsia="es-ES"/>
-        </w:rPr>
-        <w:t>console</w:t>
-      </w:r>
-      <w:r>
-        <w:rPr>
-          <w:rFonts w:ascii="Courier New" w:eastAsia="Times New Roman" w:hAnsi="Courier New" w:cs="Courier New"/>
-          <w:b/>
-          <w:sz w:val="20"/>
-          <w:szCs w:val="24"/>
-          <w:lang w:eastAsia="es-ES"/>
-        </w:rPr>
-        <w:t>.</w:t>
-      </w:r>
-      <w:r>
-        <w:rPr>
-          <w:rFonts w:ascii="Courier New" w:eastAsia="Times New Roman" w:hAnsi="Courier New" w:cs="Courier New"/>
-          <w:b/>
           <w:sz w:val="20"/>
           <w:szCs w:val="24"/>
           <w:highlight w:val="yellow"/>
-          <w:lang w:eastAsia="es-ES"/>
-        </w:rPr>
-        <w:t>log</w:t>
-      </w:r>
-      <w:r>
-        <w:rPr>
-          <w:rFonts w:ascii="Courier New" w:eastAsia="Times New Roman" w:hAnsi="Courier New" w:cs="Courier New"/>
-          <w:b/>
-          <w:sz w:val="20"/>
-          <w:szCs w:val="24"/>
-          <w:lang w:eastAsia="es-ES"/>
+          <w:lang w:val="en-US" w:eastAsia="es-ES"/>
+        </w:rPr>
+        <w:t>addToArrayPromise</w:t>
+      </w:r>
+      <w:proofErr w:type="spellEnd"/>
+      <w:r>
+        <w:rPr>
+          <w:rFonts w:ascii="Courier New" w:eastAsia="Times New Roman" w:hAnsi="Courier New" w:cs="Courier New"/>
+          <w:b/>
+          <w:sz w:val="20"/>
+          <w:szCs w:val="24"/>
+          <w:lang w:val="en-US" w:eastAsia="es-ES"/>
         </w:rPr>
         <w:t>(</w:t>
       </w:r>
@@ -6749,7 +6836,7 @@
           <w:b/>
           <w:sz w:val="20"/>
           <w:szCs w:val="24"/>
-          <w:lang w:eastAsia="es-ES"/>
+          <w:lang w:val="en-US" w:eastAsia="es-ES"/>
         </w:rPr>
         <w:t xml:space="preserve"> </w:t>
       </w:r>
@@ -6760,17 +6847,65 @@
           <w:color w:val="833C0B" w:themeColor="accent2" w:themeShade="80"/>
           <w:sz w:val="20"/>
           <w:szCs w:val="24"/>
-          <w:lang w:eastAsia="es-ES"/>
-        </w:rPr>
-        <w:t>"Error, no se ha podido aumentar la hamburguesa"</w:t>
-      </w:r>
-      <w:r>
-        <w:rPr>
-          <w:rFonts w:ascii="Courier New" w:eastAsia="Times New Roman" w:hAnsi="Courier New" w:cs="Courier New"/>
-          <w:b/>
-          <w:sz w:val="20"/>
-          <w:szCs w:val="24"/>
-          <w:lang w:eastAsia="es-ES"/>
+          <w:lang w:val="en-US" w:eastAsia="es-ES"/>
+        </w:rPr>
+        <w:t>"</w:t>
+      </w:r>
+      <w:proofErr w:type="spellStart"/>
+      <w:r>
+        <w:rPr>
+          <w:rFonts w:ascii="Courier New" w:eastAsia="Times New Roman" w:hAnsi="Courier New" w:cs="Courier New"/>
+          <w:b/>
+          <w:color w:val="833C0B" w:themeColor="accent2" w:themeShade="80"/>
+          <w:sz w:val="20"/>
+          <w:szCs w:val="24"/>
+          <w:lang w:val="en-US" w:eastAsia="es-ES"/>
+        </w:rPr>
+        <w:t>cebolla</w:t>
+      </w:r>
+      <w:proofErr w:type="spellEnd"/>
+      <w:r>
+        <w:rPr>
+          <w:rFonts w:ascii="Courier New" w:eastAsia="Times New Roman" w:hAnsi="Courier New" w:cs="Courier New"/>
+          <w:b/>
+          <w:color w:val="833C0B" w:themeColor="accent2" w:themeShade="80"/>
+          <w:sz w:val="20"/>
+          <w:szCs w:val="24"/>
+          <w:lang w:val="en-US" w:eastAsia="es-ES"/>
+        </w:rPr>
+        <w:t>"</w:t>
+      </w:r>
+      <w:r>
+        <w:rPr>
+          <w:rFonts w:ascii="Courier New" w:eastAsia="Times New Roman" w:hAnsi="Courier New" w:cs="Courier New"/>
+          <w:b/>
+          <w:sz w:val="20"/>
+          <w:szCs w:val="24"/>
+          <w:lang w:val="en-US" w:eastAsia="es-ES"/>
+        </w:rPr>
+        <w:t xml:space="preserve">, </w:t>
+      </w:r>
+      <w:proofErr w:type="spellStart"/>
+      <w:r>
+        <w:rPr>
+          <w:rFonts w:ascii="Courier New" w:eastAsia="Times New Roman" w:hAnsi="Courier New" w:cs="Courier New"/>
+          <w:b/>
+          <w:color w:val="00B0F0"/>
+          <w:sz w:val="20"/>
+          <w:szCs w:val="24"/>
+          <w:lang w:val="en-US" w:eastAsia="es-ES"/>
+        </w:rPr>
+        <w:t>hamburguesa</w:t>
+      </w:r>
+      <w:proofErr w:type="spellEnd"/>
+      <w:r>
+        <w:rPr>
+          <w:rFonts w:ascii="Courier New" w:eastAsia="Times New Roman" w:hAnsi="Courier New" w:cs="Courier New"/>
+          <w:b/>
+          <w:color w:val="00B0F0"/>
+          <w:sz w:val="20"/>
+          <w:szCs w:val="24"/>
+          <w:lang w:val="en-US" w:eastAsia="es-ES"/>
         </w:rPr>
         <w:t xml:space="preserve"> </w:t>
       </w:r>
@@ -6780,43 +6915,32 @@
           <w:b/>
           <w:sz w:val="20"/>
           <w:szCs w:val="24"/>
-          <w:lang w:eastAsia="es-ES"/>
-        </w:rPr>
-        <w:t>);</w:t>
-      </w:r>
-      <w:r>
-        <w:rPr>
-          <w:rFonts w:ascii="Courier New" w:eastAsia="Times New Roman" w:hAnsi="Courier New" w:cs="Courier New"/>
-          <w:b/>
-          <w:sz w:val="20"/>
-          <w:szCs w:val="24"/>
-          <w:lang w:eastAsia="es-ES"/>
-        </w:rPr>
-        <w:br/>
-      </w:r>
-      <w:r>
-        <w:rPr>
-          <w:rFonts w:ascii="Courier New" w:eastAsia="Times New Roman" w:hAnsi="Courier New" w:cs="Courier New"/>
-          <w:b/>
-          <w:sz w:val="20"/>
-          <w:szCs w:val="24"/>
-          <w:lang w:eastAsia="es-ES"/>
-        </w:rPr>
-        <w:t>}</w:t>
+          <w:lang w:val="en-US" w:eastAsia="es-ES"/>
+        </w:rPr>
+        <w:t>)</w:t>
       </w:r>
     </w:p>
     <w:p>
       <w:pPr>
-        <w:jc w:val="both"/>
-        <w:rPr>
-          <w:rFonts w:ascii="Courier New" w:eastAsia="Times New Roman" w:hAnsi="Courier New" w:cs="Courier New"/>
-          <w:b/>
-          <w:sz w:val="20"/>
-          <w:szCs w:val="24"/>
-          <w:lang w:val="en-US" w:eastAsia="es-ES"/>
-        </w:rPr>
-      </w:pPr>
-      <w:proofErr w:type="spellStart"/>
+        <w:ind w:left="708"/>
+        <w:rPr>
+          <w:rFonts w:ascii="Courier New" w:eastAsia="Times New Roman" w:hAnsi="Courier New" w:cs="Courier New"/>
+          <w:b/>
+          <w:sz w:val="20"/>
+          <w:szCs w:val="24"/>
+          <w:lang w:val="en-US" w:eastAsia="es-ES"/>
+        </w:rPr>
+      </w:pPr>
+      <w:r>
+        <w:rPr>
+          <w:rFonts w:ascii="Courier New" w:eastAsia="Times New Roman" w:hAnsi="Courier New" w:cs="Courier New"/>
+          <w:b/>
+          <w:sz w:val="20"/>
+          <w:szCs w:val="24"/>
+          <w:lang w:val="en-US" w:eastAsia="es-ES"/>
+        </w:rPr>
+        <w:t>.</w:t>
+      </w:r>
       <w:proofErr w:type="gramStart"/>
       <w:r>
         <w:rPr>
@@ -6827,9 +6951,8 @@
           <w:highlight w:val="yellow"/>
           <w:lang w:val="en-US" w:eastAsia="es-ES"/>
         </w:rPr>
-        <w:t>addToArrayPromise</w:t>
-      </w:r>
-      <w:proofErr w:type="spellEnd"/>
+        <w:t>then</w:t>
+      </w:r>
       <w:r>
         <w:rPr>
           <w:rFonts w:ascii="Courier New" w:eastAsia="Times New Roman" w:hAnsi="Courier New" w:cs="Courier New"/>
@@ -6851,51 +6974,6 @@
         </w:rPr>
         <w:t xml:space="preserve"> </w:t>
       </w:r>
-      <w:r>
-        <w:rPr>
-          <w:rFonts w:ascii="Courier New" w:eastAsia="Times New Roman" w:hAnsi="Courier New" w:cs="Courier New"/>
-          <w:b/>
-          <w:color w:val="833C0B" w:themeColor="accent2" w:themeShade="80"/>
-          <w:sz w:val="20"/>
-          <w:szCs w:val="24"/>
-          <w:lang w:val="en-US" w:eastAsia="es-ES"/>
-        </w:rPr>
-        <w:t>"</w:t>
-      </w:r>
-      <w:proofErr w:type="spellStart"/>
-      <w:r>
-        <w:rPr>
-          <w:rFonts w:ascii="Courier New" w:eastAsia="Times New Roman" w:hAnsi="Courier New" w:cs="Courier New"/>
-          <w:b/>
-          <w:color w:val="833C0B" w:themeColor="accent2" w:themeShade="80"/>
-          <w:sz w:val="20"/>
-          <w:szCs w:val="24"/>
-          <w:lang w:val="en-US" w:eastAsia="es-ES"/>
-        </w:rPr>
-        <w:t>cebolla</w:t>
-      </w:r>
-      <w:proofErr w:type="spellEnd"/>
-      <w:r>
-        <w:rPr>
-          <w:rFonts w:ascii="Courier New" w:eastAsia="Times New Roman" w:hAnsi="Courier New" w:cs="Courier New"/>
-          <w:b/>
-          <w:color w:val="833C0B" w:themeColor="accent2" w:themeShade="80"/>
-          <w:sz w:val="20"/>
-          <w:szCs w:val="24"/>
-          <w:lang w:val="en-US" w:eastAsia="es-ES"/>
-        </w:rPr>
-        <w:t>"</w:t>
-      </w:r>
-      <w:r>
-        <w:rPr>
-          <w:rFonts w:ascii="Courier New" w:eastAsia="Times New Roman" w:hAnsi="Courier New" w:cs="Courier New"/>
-          <w:b/>
-          <w:sz w:val="20"/>
-          <w:szCs w:val="24"/>
-          <w:lang w:val="en-US" w:eastAsia="es-ES"/>
-        </w:rPr>
-        <w:t xml:space="preserve">, </w:t>
-      </w:r>
       <w:proofErr w:type="spellStart"/>
       <w:r>
         <w:rPr>
@@ -6906,7 +6984,7 @@
           <w:szCs w:val="24"/>
           <w:lang w:val="en-US" w:eastAsia="es-ES"/>
         </w:rPr>
-        <w:t>hamburguesa</w:t>
+        <w:t>pintarHamburguesa</w:t>
       </w:r>
       <w:proofErr w:type="spellEnd"/>
       <w:r>
@@ -6929,237 +7007,227 @@
           <w:lang w:val="en-US" w:eastAsia="es-ES"/>
         </w:rPr>
         <w:t>)</w:t>
+      </w:r>
+      <w:r>
+        <w:rPr>
+          <w:rFonts w:ascii="Courier New" w:eastAsia="Times New Roman" w:hAnsi="Courier New" w:cs="Courier New"/>
+          <w:b/>
+          <w:sz w:val="20"/>
+          <w:szCs w:val="24"/>
+          <w:lang w:val="en-US" w:eastAsia="es-ES"/>
+        </w:rPr>
+        <w:br/>
+      </w:r>
+      <w:r>
+        <w:rPr>
+          <w:rFonts w:ascii="Courier New" w:eastAsia="Times New Roman" w:hAnsi="Courier New" w:cs="Courier New"/>
+          <w:b/>
+          <w:sz w:val="20"/>
+          <w:szCs w:val="24"/>
+          <w:lang w:val="en-US" w:eastAsia="es-ES"/>
+        </w:rPr>
+        <w:t>.</w:t>
+      </w:r>
+      <w:r>
+        <w:rPr>
+          <w:rFonts w:ascii="Courier New" w:eastAsia="Times New Roman" w:hAnsi="Courier New" w:cs="Courier New"/>
+          <w:b/>
+          <w:sz w:val="20"/>
+          <w:szCs w:val="24"/>
+          <w:highlight w:val="yellow"/>
+          <w:lang w:val="en-US" w:eastAsia="es-ES"/>
+        </w:rPr>
+        <w:t>catch</w:t>
+      </w:r>
+      <w:r>
+        <w:rPr>
+          <w:rFonts w:ascii="Courier New" w:eastAsia="Times New Roman" w:hAnsi="Courier New" w:cs="Courier New"/>
+          <w:b/>
+          <w:sz w:val="20"/>
+          <w:szCs w:val="24"/>
+          <w:lang w:val="en-US" w:eastAsia="es-ES"/>
+        </w:rPr>
+        <w:t>(</w:t>
+      </w:r>
+      <w:r>
+        <w:rPr>
+          <w:rFonts w:ascii="Courier New" w:eastAsia="Times New Roman" w:hAnsi="Courier New" w:cs="Courier New"/>
+          <w:b/>
+          <w:sz w:val="20"/>
+          <w:szCs w:val="24"/>
+          <w:lang w:val="en-US" w:eastAsia="es-ES"/>
+        </w:rPr>
+        <w:t xml:space="preserve"> </w:t>
+      </w:r>
+      <w:proofErr w:type="spellStart"/>
+      <w:r>
+        <w:rPr>
+          <w:rFonts w:ascii="Courier New" w:eastAsia="Times New Roman" w:hAnsi="Courier New" w:cs="Courier New"/>
+          <w:b/>
+          <w:color w:val="00B0F0"/>
+          <w:sz w:val="20"/>
+          <w:szCs w:val="24"/>
+          <w:lang w:val="en-US" w:eastAsia="es-ES"/>
+        </w:rPr>
+        <w:t>decirError</w:t>
+      </w:r>
+      <w:proofErr w:type="spellEnd"/>
+      <w:r>
+        <w:rPr>
+          <w:rFonts w:ascii="Courier New" w:eastAsia="Times New Roman" w:hAnsi="Courier New" w:cs="Courier New"/>
+          <w:b/>
+          <w:color w:val="00B0F0"/>
+          <w:sz w:val="20"/>
+          <w:szCs w:val="24"/>
+          <w:lang w:val="en-US" w:eastAsia="es-ES"/>
+        </w:rPr>
+        <w:t xml:space="preserve"> </w:t>
+      </w:r>
+      <w:r>
+        <w:rPr>
+          <w:rFonts w:ascii="Courier New" w:eastAsia="Times New Roman" w:hAnsi="Courier New" w:cs="Courier New"/>
+          <w:b/>
+          <w:sz w:val="20"/>
+          <w:szCs w:val="24"/>
+          <w:lang w:val="en-US" w:eastAsia="es-ES"/>
+        </w:rPr>
+        <w:t>);</w:t>
       </w:r>
     </w:p>
     <w:p>
       <w:pPr>
-        <w:ind w:left="708"/>
-        <w:rPr>
-          <w:rFonts w:ascii="Courier New" w:eastAsia="Times New Roman" w:hAnsi="Courier New" w:cs="Courier New"/>
-          <w:b/>
-          <w:sz w:val="20"/>
-          <w:szCs w:val="24"/>
-          <w:lang w:val="en-US" w:eastAsia="es-ES"/>
-        </w:rPr>
-      </w:pPr>
-      <w:r>
-        <w:rPr>
-          <w:rFonts w:ascii="Courier New" w:eastAsia="Times New Roman" w:hAnsi="Courier New" w:cs="Courier New"/>
-          <w:b/>
-          <w:sz w:val="20"/>
-          <w:szCs w:val="24"/>
-          <w:lang w:val="en-US" w:eastAsia="es-ES"/>
-        </w:rPr>
-        <w:t>.</w:t>
-      </w:r>
+        <w:jc w:val="both"/>
+        <w:rPr>
+          <w:lang w:val="en-US"/>
+        </w:rPr>
+      </w:pPr>
       <w:proofErr w:type="gramStart"/>
       <w:r>
         <w:rPr>
-          <w:rFonts w:ascii="Courier New" w:eastAsia="Times New Roman" w:hAnsi="Courier New" w:cs="Courier New"/>
-          <w:b/>
-          <w:sz w:val="20"/>
-          <w:szCs w:val="24"/>
-          <w:highlight w:val="yellow"/>
-          <w:lang w:val="en-US" w:eastAsia="es-ES"/>
-        </w:rPr>
-        <w:t>then</w:t>
-      </w:r>
-      <w:r>
-        <w:rPr>
-          <w:rFonts w:ascii="Courier New" w:eastAsia="Times New Roman" w:hAnsi="Courier New" w:cs="Courier New"/>
-          <w:b/>
-          <w:sz w:val="20"/>
-          <w:szCs w:val="24"/>
-          <w:lang w:val="en-US" w:eastAsia="es-ES"/>
-        </w:rPr>
-        <w:t>(</w:t>
+          <w:lang w:val="en-US"/>
+        </w:rPr>
+        <w:lastRenderedPageBreak/>
+        <w:t>Try(</w:t>
       </w:r>
       <w:proofErr w:type="gramEnd"/>
       <w:r>
         <w:rPr>
-          <w:rFonts w:ascii="Courier New" w:eastAsia="Times New Roman" w:hAnsi="Courier New" w:cs="Courier New"/>
-          <w:b/>
-          <w:sz w:val="20"/>
-          <w:szCs w:val="24"/>
-          <w:lang w:val="en-US" w:eastAsia="es-ES"/>
-        </w:rPr>
-        <w:t xml:space="preserve"> </w:t>
-      </w:r>
-      <w:proofErr w:type="spellStart"/>
-      <w:r>
-        <w:rPr>
-          <w:rFonts w:ascii="Courier New" w:eastAsia="Times New Roman" w:hAnsi="Courier New" w:cs="Courier New"/>
-          <w:b/>
-          <w:color w:val="00B0F0"/>
-          <w:sz w:val="20"/>
-          <w:szCs w:val="24"/>
-          <w:lang w:val="en-US" w:eastAsia="es-ES"/>
-        </w:rPr>
-        <w:t>pintarHamburguesa</w:t>
-      </w:r>
-      <w:proofErr w:type="spellEnd"/>
-      <w:r>
-        <w:rPr>
-          <w:rFonts w:ascii="Courier New" w:eastAsia="Times New Roman" w:hAnsi="Courier New" w:cs="Courier New"/>
-          <w:b/>
-          <w:color w:val="00B0F0"/>
-          <w:sz w:val="20"/>
-          <w:szCs w:val="24"/>
-          <w:lang w:val="en-US" w:eastAsia="es-ES"/>
-        </w:rPr>
-        <w:t xml:space="preserve"> </w:t>
-      </w:r>
-      <w:r>
-        <w:rPr>
-          <w:rFonts w:ascii="Courier New" w:eastAsia="Times New Roman" w:hAnsi="Courier New" w:cs="Courier New"/>
-          <w:b/>
-          <w:sz w:val="20"/>
-          <w:szCs w:val="24"/>
-          <w:lang w:val="en-US" w:eastAsia="es-ES"/>
-        </w:rPr>
-        <w:t>)</w:t>
-      </w:r>
-      <w:r>
-        <w:rPr>
-          <w:rFonts w:ascii="Courier New" w:eastAsia="Times New Roman" w:hAnsi="Courier New" w:cs="Courier New"/>
-          <w:b/>
-          <w:sz w:val="20"/>
-          <w:szCs w:val="24"/>
-          <w:lang w:val="en-US" w:eastAsia="es-ES"/>
-        </w:rPr>
-        <w:br/>
-      </w:r>
-      <w:r>
-        <w:rPr>
-          <w:rFonts w:ascii="Courier New" w:eastAsia="Times New Roman" w:hAnsi="Courier New" w:cs="Courier New"/>
-          <w:b/>
-          <w:sz w:val="20"/>
-          <w:szCs w:val="24"/>
-          <w:lang w:val="en-US" w:eastAsia="es-ES"/>
-        </w:rPr>
-        <w:t>.</w:t>
-      </w:r>
-      <w:r>
-        <w:rPr>
-          <w:rFonts w:ascii="Courier New" w:eastAsia="Times New Roman" w:hAnsi="Courier New" w:cs="Courier New"/>
-          <w:b/>
-          <w:sz w:val="20"/>
-          <w:szCs w:val="24"/>
-          <w:highlight w:val="yellow"/>
-          <w:lang w:val="en-US" w:eastAsia="es-ES"/>
-        </w:rPr>
-        <w:t>catch</w:t>
-      </w:r>
-      <w:r>
-        <w:rPr>
-          <w:rFonts w:ascii="Courier New" w:eastAsia="Times New Roman" w:hAnsi="Courier New" w:cs="Courier New"/>
-          <w:b/>
-          <w:sz w:val="20"/>
-          <w:szCs w:val="24"/>
-          <w:lang w:val="en-US" w:eastAsia="es-ES"/>
-        </w:rPr>
-        <w:t>(</w:t>
-      </w:r>
-      <w:r>
-        <w:rPr>
-          <w:rFonts w:ascii="Courier New" w:eastAsia="Times New Roman" w:hAnsi="Courier New" w:cs="Courier New"/>
-          <w:b/>
-          <w:sz w:val="20"/>
-          <w:szCs w:val="24"/>
-          <w:lang w:val="en-US" w:eastAsia="es-ES"/>
-        </w:rPr>
-        <w:t xml:space="preserve"> </w:t>
-      </w:r>
-      <w:proofErr w:type="spellStart"/>
-      <w:r>
-        <w:rPr>
-          <w:rFonts w:ascii="Courier New" w:eastAsia="Times New Roman" w:hAnsi="Courier New" w:cs="Courier New"/>
-          <w:b/>
-          <w:color w:val="00B0F0"/>
-          <w:sz w:val="20"/>
-          <w:szCs w:val="24"/>
-          <w:lang w:val="en-US" w:eastAsia="es-ES"/>
-        </w:rPr>
-        <w:t>decirError</w:t>
-      </w:r>
-      <w:proofErr w:type="spellEnd"/>
-      <w:r>
-        <w:rPr>
-          <w:rFonts w:ascii="Courier New" w:eastAsia="Times New Roman" w:hAnsi="Courier New" w:cs="Courier New"/>
-          <w:b/>
-          <w:color w:val="00B0F0"/>
-          <w:sz w:val="20"/>
-          <w:szCs w:val="24"/>
-          <w:lang w:val="en-US" w:eastAsia="es-ES"/>
-        </w:rPr>
-        <w:t xml:space="preserve"> </w:t>
-      </w:r>
-      <w:r>
-        <w:rPr>
-          <w:rFonts w:ascii="Courier New" w:eastAsia="Times New Roman" w:hAnsi="Courier New" w:cs="Courier New"/>
-          <w:b/>
-          <w:sz w:val="20"/>
-          <w:szCs w:val="24"/>
-          <w:lang w:val="en-US" w:eastAsia="es-ES"/>
-        </w:rPr>
-        <w:t>);</w:t>
+          <w:lang w:val="en-US"/>
+        </w:rPr>
+        <w:t>) delimits a block of instructions tha</w:t>
+      </w:r>
+      <w:r>
+        <w:rPr>
+          <w:lang w:val="en-US"/>
+        </w:rPr>
+        <w:t xml:space="preserve">t has to be checked, and the catch() block, contains a return in case an error happens in the try() block. The </w:t>
+      </w:r>
+      <w:proofErr w:type="gramStart"/>
+      <w:r>
+        <w:rPr>
+          <w:lang w:val="en-US"/>
+        </w:rPr>
+        <w:t>try(</w:t>
+      </w:r>
+      <w:proofErr w:type="gramEnd"/>
+      <w:r>
+        <w:rPr>
+          <w:lang w:val="en-US"/>
+        </w:rPr>
+        <w:t xml:space="preserve">) block, always present by definition, can have many instructions. For the exception processing, there may be several consecutive catch, or even none. It is also possible to foresee, lastly after the </w:t>
+      </w:r>
+      <w:proofErr w:type="gramStart"/>
+      <w:r>
+        <w:rPr>
+          <w:lang w:val="en-US"/>
+        </w:rPr>
+        <w:t>catch(</w:t>
+      </w:r>
+      <w:proofErr w:type="gramEnd"/>
+      <w:r>
+        <w:rPr>
+          <w:lang w:val="en-US"/>
+        </w:rPr>
+        <w:t>) series, a last block called finally() and in which systematically executed sentences will be integrated before the execution of the following instructions of the program.</w:t>
       </w:r>
     </w:p>
     <w:p>
       <w:pPr>
         <w:jc w:val="both"/>
         <w:rPr>
-          <w:lang w:val="en-US"/>
-        </w:rPr>
-      </w:pPr>
+          <w:rFonts w:ascii="Courier New" w:hAnsi="Courier New" w:cs="Courier New"/>
+          <w:b/>
+          <w:sz w:val="20"/>
+        </w:rPr>
+      </w:pPr>
+      <w:proofErr w:type="spellStart"/>
       <w:proofErr w:type="gramStart"/>
       <w:r>
         <w:rPr>
-          <w:lang w:val="en-US"/>
-        </w:rPr>
-        <w:lastRenderedPageBreak/>
-        <w:t>Try(</w:t>
-      </w:r>
+          <w:rFonts w:ascii="Courier New" w:hAnsi="Courier New" w:cs="Courier New"/>
+          <w:b/>
+          <w:color w:val="0070C0"/>
+          <w:sz w:val="20"/>
+        </w:rPr>
+        <w:t>function</w:t>
+      </w:r>
+      <w:proofErr w:type="spellEnd"/>
       <w:proofErr w:type="gramEnd"/>
       <w:r>
         <w:rPr>
-          <w:lang w:val="en-US"/>
-        </w:rPr>
-        <w:t>) delimits a block of instructions tha</w:t>
-      </w:r>
-      <w:r>
-        <w:rPr>
-          <w:lang w:val="en-US"/>
-        </w:rPr>
-        <w:t xml:space="preserve">t has to be checked, and the catch() block, contains a return in case an error happens in the try() block. The </w:t>
-      </w:r>
-      <w:proofErr w:type="gramStart"/>
-      <w:r>
-        <w:rPr>
-          <w:lang w:val="en-US"/>
-        </w:rPr>
-        <w:t>try(</w:t>
-      </w:r>
-      <w:proofErr w:type="gramEnd"/>
-      <w:r>
-        <w:rPr>
-          <w:lang w:val="en-US"/>
-        </w:rPr>
-        <w:t xml:space="preserve">) block, always present by definition, can have many instructions. For the exception processing, there may be several consecutive catch, or even none. It is also possible to foresee, lastly after the </w:t>
-      </w:r>
-      <w:proofErr w:type="gramStart"/>
-      <w:r>
-        <w:rPr>
-          <w:lang w:val="en-US"/>
-        </w:rPr>
-        <w:t>catch(</w:t>
-      </w:r>
-      <w:proofErr w:type="gramEnd"/>
-      <w:r>
-        <w:rPr>
-          <w:lang w:val="en-US"/>
-        </w:rPr>
-        <w:t>) series, a last block called finally() and in which systematically executed sentences will be integrated before the execution of the following instructions of the program.</w:t>
+          <w:rFonts w:ascii="Courier New" w:hAnsi="Courier New" w:cs="Courier New"/>
+          <w:b/>
+          <w:color w:val="0070C0"/>
+          <w:sz w:val="20"/>
+        </w:rPr>
+        <w:t xml:space="preserve"> </w:t>
+      </w:r>
+      <w:proofErr w:type="spellStart"/>
+      <w:r>
+        <w:rPr>
+          <w:rFonts w:ascii="Courier New" w:hAnsi="Courier New" w:cs="Courier New"/>
+          <w:b/>
+          <w:sz w:val="20"/>
+          <w:highlight w:val="yellow"/>
+        </w:rPr>
+        <w:t>comprobarDia</w:t>
+      </w:r>
+      <w:proofErr w:type="spellEnd"/>
+      <w:r>
+        <w:rPr>
+          <w:rFonts w:ascii="Courier New" w:hAnsi="Courier New" w:cs="Courier New"/>
+          <w:b/>
+          <w:sz w:val="20"/>
+        </w:rPr>
+        <w:t xml:space="preserve">( </w:t>
+      </w:r>
+      <w:proofErr w:type="spellStart"/>
+      <w:r>
+        <w:rPr>
+          <w:rFonts w:ascii="Courier New" w:hAnsi="Courier New" w:cs="Courier New"/>
+          <w:b/>
+          <w:color w:val="00B0F0"/>
+          <w:sz w:val="20"/>
+        </w:rPr>
+        <w:t>numeroDia</w:t>
+      </w:r>
+      <w:proofErr w:type="spellEnd"/>
+      <w:r>
+        <w:rPr>
+          <w:rFonts w:ascii="Courier New" w:hAnsi="Courier New" w:cs="Courier New"/>
+          <w:b/>
+          <w:color w:val="00B0F0"/>
+          <w:sz w:val="20"/>
+        </w:rPr>
+        <w:t xml:space="preserve"> </w:t>
+      </w:r>
+      <w:r>
+        <w:rPr>
+          <w:rFonts w:ascii="Courier New" w:hAnsi="Courier New" w:cs="Courier New"/>
+          <w:b/>
+          <w:sz w:val="20"/>
+        </w:rPr>
+        <w:t>) {</w:t>
       </w:r>
     </w:p>
     <w:p>
@@ -7171,16 +7239,24 @@
           <w:sz w:val="20"/>
         </w:rPr>
       </w:pPr>
+      <w:r>
+        <w:rPr>
+          <w:rFonts w:ascii="Courier New" w:hAnsi="Courier New" w:cs="Courier New"/>
+          <w:b/>
+          <w:sz w:val="20"/>
+        </w:rPr>
+        <w:t xml:space="preserve">    </w:t>
+      </w:r>
       <w:proofErr w:type="spellStart"/>
       <w:proofErr w:type="gramStart"/>
       <w:r>
         <w:rPr>
           <w:rFonts w:ascii="Courier New" w:hAnsi="Courier New" w:cs="Courier New"/>
           <w:b/>
-          <w:color w:val="0070C0"/>
-          <w:sz w:val="20"/>
-        </w:rPr>
-        <w:t>function</w:t>
+          <w:color w:val="00B0F0"/>
+          <w:sz w:val="20"/>
+        </w:rPr>
+        <w:t>numeroDia</w:t>
       </w:r>
       <w:proofErr w:type="spellEnd"/>
       <w:proofErr w:type="gramEnd"/>
@@ -7188,62 +7264,57 @@
         <w:rPr>
           <w:rFonts w:ascii="Courier New" w:hAnsi="Courier New" w:cs="Courier New"/>
           <w:b/>
-          <w:color w:val="0070C0"/>
+          <w:sz w:val="20"/>
+        </w:rPr>
+        <w:t xml:space="preserve"> = </w:t>
+      </w:r>
+      <w:proofErr w:type="spellStart"/>
+      <w:r>
+        <w:rPr>
+          <w:rFonts w:ascii="Courier New" w:hAnsi="Courier New" w:cs="Courier New"/>
+          <w:b/>
+          <w:color w:val="00B0F0"/>
+          <w:sz w:val="20"/>
+        </w:rPr>
+        <w:t>numeroDia</w:t>
+      </w:r>
+      <w:proofErr w:type="spellEnd"/>
+      <w:r>
+        <w:rPr>
+          <w:rFonts w:ascii="Courier New" w:hAnsi="Courier New" w:cs="Courier New"/>
+          <w:b/>
+          <w:sz w:val="20"/>
+        </w:rPr>
+        <w:t xml:space="preserve"> -</w:t>
+      </w:r>
+      <w:r>
+        <w:rPr>
+          <w:rFonts w:ascii="Courier New" w:hAnsi="Courier New" w:cs="Courier New"/>
+          <w:b/>
           <w:sz w:val="20"/>
         </w:rPr>
         <w:t xml:space="preserve"> </w:t>
       </w:r>
-      <w:proofErr w:type="spellStart"/>
-      <w:r>
-        <w:rPr>
-          <w:rFonts w:ascii="Courier New" w:hAnsi="Courier New" w:cs="Courier New"/>
-          <w:b/>
-          <w:sz w:val="20"/>
-          <w:highlight w:val="yellow"/>
-        </w:rPr>
-        <w:t>comprobarDia</w:t>
-      </w:r>
-      <w:proofErr w:type="spellEnd"/>
-      <w:r>
-        <w:rPr>
-          <w:rFonts w:ascii="Courier New" w:hAnsi="Courier New" w:cs="Courier New"/>
-          <w:b/>
-          <w:sz w:val="20"/>
-        </w:rPr>
-        <w:t xml:space="preserve">( </w:t>
-      </w:r>
-      <w:proofErr w:type="spellStart"/>
-      <w:r>
-        <w:rPr>
-          <w:rFonts w:ascii="Courier New" w:hAnsi="Courier New" w:cs="Courier New"/>
-          <w:b/>
-          <w:color w:val="00B0F0"/>
-          <w:sz w:val="20"/>
-        </w:rPr>
-        <w:t>numeroDia</w:t>
-      </w:r>
-      <w:proofErr w:type="spellEnd"/>
-      <w:r>
-        <w:rPr>
-          <w:rFonts w:ascii="Courier New" w:hAnsi="Courier New" w:cs="Courier New"/>
-          <w:b/>
-          <w:color w:val="00B0F0"/>
-          <w:sz w:val="20"/>
-        </w:rPr>
-        <w:t xml:space="preserve"> </w:t>
-      </w:r>
-      <w:r>
-        <w:rPr>
-          <w:rFonts w:ascii="Courier New" w:hAnsi="Courier New" w:cs="Courier New"/>
-          <w:b/>
-          <w:sz w:val="20"/>
-        </w:rPr>
-        <w:t>) {</w:t>
+      <w:r>
+        <w:rPr>
+          <w:rFonts w:ascii="Courier New" w:hAnsi="Courier New" w:cs="Courier New"/>
+          <w:b/>
+          <w:color w:val="92D050"/>
+          <w:sz w:val="20"/>
+        </w:rPr>
+        <w:t>1</w:t>
+      </w:r>
+      <w:r>
+        <w:rPr>
+          <w:rFonts w:ascii="Courier New" w:hAnsi="Courier New" w:cs="Courier New"/>
+          <w:b/>
+          <w:sz w:val="20"/>
+        </w:rPr>
+        <w:t>;</w:t>
       </w:r>
     </w:p>
     <w:p>
       <w:pPr>
-        <w:jc w:val="both"/>
         <w:rPr>
           <w:rFonts w:ascii="Courier New" w:hAnsi="Courier New" w:cs="Courier New"/>
           <w:b/>
@@ -7264,22 +7335,33 @@
         <w:rPr>
           <w:rFonts w:ascii="Courier New" w:hAnsi="Courier New" w:cs="Courier New"/>
           <w:b/>
+          <w:color w:val="0070C0"/>
+          <w:sz w:val="20"/>
+        </w:rPr>
+        <w:t>let</w:t>
+      </w:r>
+      <w:proofErr w:type="spellEnd"/>
+      <w:proofErr w:type="gramEnd"/>
+      <w:r>
+        <w:rPr>
+          <w:rFonts w:ascii="Courier New" w:hAnsi="Courier New" w:cs="Courier New"/>
+          <w:b/>
+          <w:color w:val="0070C0"/>
+          <w:sz w:val="20"/>
+        </w:rPr>
+        <w:t xml:space="preserve"> </w:t>
+      </w:r>
+      <w:proofErr w:type="spellStart"/>
+      <w:r>
+        <w:rPr>
+          <w:rFonts w:ascii="Courier New" w:hAnsi="Courier New" w:cs="Courier New"/>
+          <w:b/>
           <w:color w:val="00B0F0"/>
           <w:sz w:val="20"/>
         </w:rPr>
-        <w:t>numeroDia</w:t>
-      </w:r>
-      <w:proofErr w:type="spellEnd"/>
-      <w:proofErr w:type="gramEnd"/>
-      <w:r>
-        <w:rPr>
-          <w:rFonts w:ascii="Courier New" w:hAnsi="Courier New" w:cs="Courier New"/>
-          <w:b/>
-          <w:sz w:val="20"/>
-        </w:rPr>
-        <w:t xml:space="preserve"> = </w:t>
-      </w:r>
-      <w:proofErr w:type="spellStart"/>
+        <w:t>tablaDias</w:t>
+      </w:r>
+      <w:proofErr w:type="spellEnd"/>
       <w:r>
         <w:rPr>
           <w:rFonts w:ascii="Courier New" w:hAnsi="Courier New" w:cs="Courier New"/>
@@ -7287,97 +7369,183 @@
           <w:color w:val="00B0F0"/>
           <w:sz w:val="20"/>
         </w:rPr>
-        <w:t>numeroDia</w:t>
-      </w:r>
-      <w:proofErr w:type="spellEnd"/>
-      <w:r>
-        <w:rPr>
-          <w:rFonts w:ascii="Courier New" w:hAnsi="Courier New" w:cs="Courier New"/>
-          <w:b/>
-          <w:sz w:val="20"/>
-        </w:rPr>
-        <w:t xml:space="preserve"> -</w:t>
-      </w:r>
-      <w:r>
-        <w:rPr>
-          <w:rFonts w:ascii="Courier New" w:hAnsi="Courier New" w:cs="Courier New"/>
-          <w:b/>
-          <w:sz w:val="20"/>
-        </w:rPr>
         <w:t xml:space="preserve"> </w:t>
       </w:r>
       <w:r>
         <w:rPr>
           <w:rFonts w:ascii="Courier New" w:hAnsi="Courier New" w:cs="Courier New"/>
           <w:b/>
-          <w:color w:val="92D050"/>
-          <w:sz w:val="20"/>
-        </w:rPr>
-        <w:t>1</w:t>
-      </w:r>
-      <w:r>
-        <w:rPr>
-          <w:rFonts w:ascii="Courier New" w:hAnsi="Courier New" w:cs="Courier New"/>
-          <w:b/>
-          <w:sz w:val="20"/>
-        </w:rPr>
-        <w:t>;</w:t>
+          <w:sz w:val="20"/>
+        </w:rPr>
+        <w:t xml:space="preserve">= </w:t>
+      </w:r>
+      <w:r>
+        <w:rPr>
+          <w:rFonts w:ascii="Courier New" w:hAnsi="Courier New" w:cs="Courier New"/>
+          <w:b/>
+          <w:color w:val="0070C0"/>
+          <w:sz w:val="20"/>
+        </w:rPr>
+        <w:t xml:space="preserve">new </w:t>
+      </w:r>
+      <w:proofErr w:type="spellStart"/>
+      <w:r>
+        <w:rPr>
+          <w:rFonts w:ascii="Courier New" w:hAnsi="Courier New" w:cs="Courier New"/>
+          <w:b/>
+          <w:color w:val="00B050"/>
+          <w:sz w:val="20"/>
+        </w:rPr>
+        <w:t>Array</w:t>
+      </w:r>
+      <w:proofErr w:type="spellEnd"/>
+      <w:r>
+        <w:rPr>
+          <w:rFonts w:ascii="Courier New" w:hAnsi="Courier New" w:cs="Courier New"/>
+          <w:b/>
+          <w:sz w:val="20"/>
+        </w:rPr>
+        <w:t xml:space="preserve">( </w:t>
       </w:r>
     </w:p>
     <w:p>
       <w:pPr>
-        <w:rPr>
-          <w:rFonts w:ascii="Courier New" w:hAnsi="Courier New" w:cs="Courier New"/>
-          <w:b/>
-          <w:sz w:val="20"/>
-        </w:rPr>
-      </w:pPr>
-      <w:r>
-        <w:rPr>
-          <w:rFonts w:ascii="Courier New" w:hAnsi="Courier New" w:cs="Courier New"/>
-          <w:b/>
-          <w:sz w:val="20"/>
-        </w:rPr>
-        <w:t xml:space="preserve">    </w:t>
-      </w:r>
-      <w:proofErr w:type="spellStart"/>
-      <w:proofErr w:type="gramStart"/>
-      <w:r>
-        <w:rPr>
-          <w:rFonts w:ascii="Courier New" w:hAnsi="Courier New" w:cs="Courier New"/>
-          <w:b/>
-          <w:color w:val="0070C0"/>
-          <w:sz w:val="20"/>
-        </w:rPr>
-        <w:t>let</w:t>
-      </w:r>
-      <w:proofErr w:type="spellEnd"/>
-      <w:proofErr w:type="gramEnd"/>
-      <w:r>
-        <w:rPr>
-          <w:rFonts w:ascii="Courier New" w:hAnsi="Courier New" w:cs="Courier New"/>
-          <w:b/>
-          <w:color w:val="0070C0"/>
+        <w:ind w:left="708"/>
+        <w:rPr>
+          <w:rFonts w:ascii="Courier New" w:hAnsi="Courier New" w:cs="Courier New"/>
+          <w:b/>
+          <w:sz w:val="20"/>
+        </w:rPr>
+      </w:pPr>
+      <w:r>
+        <w:rPr>
+          <w:rFonts w:ascii="Courier New" w:hAnsi="Courier New" w:cs="Courier New"/>
+          <w:b/>
+          <w:color w:val="833C0B" w:themeColor="accent2" w:themeShade="80"/>
+          <w:sz w:val="20"/>
+        </w:rPr>
+        <w:t>"Lunes"</w:t>
+      </w:r>
+      <w:r>
+        <w:rPr>
+          <w:rFonts w:ascii="Courier New" w:hAnsi="Courier New" w:cs="Courier New"/>
+          <w:b/>
+          <w:sz w:val="20"/>
+        </w:rPr>
+        <w:t>,</w:t>
+      </w:r>
+      <w:r>
+        <w:rPr>
+          <w:rFonts w:ascii="Courier New" w:hAnsi="Courier New" w:cs="Courier New"/>
+          <w:b/>
+          <w:sz w:val="20"/>
+        </w:rPr>
+        <w:br/>
+      </w:r>
+      <w:r>
+        <w:rPr>
+          <w:rFonts w:ascii="Courier New" w:hAnsi="Courier New" w:cs="Courier New"/>
+          <w:b/>
+          <w:color w:val="833C0B" w:themeColor="accent2" w:themeShade="80"/>
+          <w:sz w:val="20"/>
+        </w:rPr>
+        <w:t>"Martes"</w:t>
+      </w:r>
+      <w:r>
+        <w:rPr>
+          <w:rFonts w:ascii="Courier New" w:hAnsi="Courier New" w:cs="Courier New"/>
+          <w:b/>
+          <w:sz w:val="20"/>
+        </w:rPr>
+        <w:t xml:space="preserve">, </w:t>
+      </w:r>
+      <w:r>
+        <w:rPr>
+          <w:rFonts w:ascii="Courier New" w:hAnsi="Courier New" w:cs="Courier New"/>
+          <w:b/>
+          <w:sz w:val="20"/>
+        </w:rPr>
+        <w:br/>
+      </w:r>
+      <w:r>
+        <w:rPr>
+          <w:rFonts w:ascii="Courier New" w:hAnsi="Courier New" w:cs="Courier New"/>
+          <w:b/>
+          <w:color w:val="833C0B" w:themeColor="accent2" w:themeShade="80"/>
+          <w:sz w:val="20"/>
+        </w:rPr>
+        <w:t>"Miércoles"</w:t>
+      </w:r>
+      <w:r>
+        <w:rPr>
+          <w:rFonts w:ascii="Courier New" w:hAnsi="Courier New" w:cs="Courier New"/>
+          <w:b/>
+          <w:sz w:val="20"/>
+        </w:rPr>
+        <w:t>,</w:t>
+      </w:r>
+      <w:r>
+        <w:rPr>
+          <w:rFonts w:ascii="Courier New" w:hAnsi="Courier New" w:cs="Courier New"/>
+          <w:b/>
           <w:sz w:val="20"/>
         </w:rPr>
         <w:t xml:space="preserve"> </w:t>
       </w:r>
-      <w:proofErr w:type="spellStart"/>
-      <w:r>
-        <w:rPr>
-          <w:rFonts w:ascii="Courier New" w:hAnsi="Courier New" w:cs="Courier New"/>
-          <w:b/>
-          <w:color w:val="00B0F0"/>
-          <w:sz w:val="20"/>
-        </w:rPr>
-        <w:t>tablaDias</w:t>
-      </w:r>
-      <w:proofErr w:type="spellEnd"/>
-      <w:r>
-        <w:rPr>
-          <w:rFonts w:ascii="Courier New" w:hAnsi="Courier New" w:cs="Courier New"/>
-          <w:b/>
-          <w:color w:val="00B0F0"/>
+      <w:r>
+        <w:rPr>
+          <w:rFonts w:ascii="Courier New" w:hAnsi="Courier New" w:cs="Courier New"/>
+          <w:b/>
+          <w:sz w:val="20"/>
+        </w:rPr>
+        <w:br/>
+      </w:r>
+      <w:r>
+        <w:rPr>
+          <w:rFonts w:ascii="Courier New" w:hAnsi="Courier New" w:cs="Courier New"/>
+          <w:b/>
+          <w:color w:val="833C0B" w:themeColor="accent2" w:themeShade="80"/>
+          <w:sz w:val="20"/>
+        </w:rPr>
+        <w:t>"Jueves"</w:t>
+      </w:r>
+      <w:r>
+        <w:rPr>
+          <w:rFonts w:ascii="Courier New" w:hAnsi="Courier New" w:cs="Courier New"/>
+          <w:b/>
+          <w:sz w:val="20"/>
+        </w:rPr>
+        <w:t xml:space="preserve">, </w:t>
+      </w:r>
+      <w:r>
+        <w:rPr>
+          <w:rFonts w:ascii="Courier New" w:hAnsi="Courier New" w:cs="Courier New"/>
+          <w:b/>
+          <w:sz w:val="20"/>
+        </w:rPr>
+        <w:br/>
+      </w:r>
+      <w:r>
+        <w:rPr>
+          <w:rFonts w:ascii="Courier New" w:hAnsi="Courier New" w:cs="Courier New"/>
+          <w:b/>
+          <w:color w:val="833C0B" w:themeColor="accent2" w:themeShade="80"/>
+          <w:sz w:val="20"/>
+        </w:rPr>
+        <w:t>"Viernes"</w:t>
+      </w:r>
+      <w:r>
+        <w:rPr>
+          <w:rFonts w:ascii="Courier New" w:hAnsi="Courier New" w:cs="Courier New"/>
+          <w:b/>
+          <w:sz w:val="20"/>
+        </w:rPr>
+        <w:t>,</w:t>
+      </w:r>
+      <w:r>
+        <w:rPr>
+          <w:rFonts w:ascii="Courier New" w:hAnsi="Courier New" w:cs="Courier New"/>
+          <w:b/>
           <w:sz w:val="20"/>
         </w:rPr>
         <w:t xml:space="preserve"> </w:t>
@@ -7388,232 +7556,79 @@
           <w:b/>
           <w:sz w:val="20"/>
         </w:rPr>
-        <w:t xml:space="preserve">= </w:t>
-      </w:r>
-      <w:r>
-        <w:rPr>
-          <w:rFonts w:ascii="Courier New" w:hAnsi="Courier New" w:cs="Courier New"/>
-          <w:b/>
-          <w:color w:val="0070C0"/>
-          <w:sz w:val="20"/>
-        </w:rPr>
-        <w:t xml:space="preserve">new </w:t>
-      </w:r>
-      <w:proofErr w:type="spellStart"/>
-      <w:r>
-        <w:rPr>
-          <w:rFonts w:ascii="Courier New" w:hAnsi="Courier New" w:cs="Courier New"/>
-          <w:b/>
-          <w:color w:val="00B050"/>
-          <w:sz w:val="20"/>
-        </w:rPr>
-        <w:t>Array</w:t>
-      </w:r>
-      <w:proofErr w:type="spellEnd"/>
-      <w:r>
-        <w:rPr>
-          <w:rFonts w:ascii="Courier New" w:hAnsi="Courier New" w:cs="Courier New"/>
-          <w:b/>
-          <w:sz w:val="20"/>
-        </w:rPr>
-        <w:t xml:space="preserve">( </w:t>
+        <w:br/>
+      </w:r>
+      <w:r>
+        <w:rPr>
+          <w:rFonts w:ascii="Courier New" w:hAnsi="Courier New" w:cs="Courier New"/>
+          <w:b/>
+          <w:color w:val="833C0B" w:themeColor="accent2" w:themeShade="80"/>
+          <w:sz w:val="20"/>
+        </w:rPr>
+        <w:t>"Sábado"</w:t>
+      </w:r>
+      <w:r>
+        <w:rPr>
+          <w:rFonts w:ascii="Courier New" w:hAnsi="Courier New" w:cs="Courier New"/>
+          <w:b/>
+          <w:sz w:val="20"/>
+        </w:rPr>
+        <w:t xml:space="preserve">, </w:t>
+      </w:r>
+      <w:r>
+        <w:rPr>
+          <w:rFonts w:ascii="Courier New" w:hAnsi="Courier New" w:cs="Courier New"/>
+          <w:b/>
+          <w:sz w:val="20"/>
+        </w:rPr>
+        <w:br/>
+      </w:r>
+      <w:r>
+        <w:rPr>
+          <w:rFonts w:ascii="Courier New" w:hAnsi="Courier New" w:cs="Courier New"/>
+          <w:b/>
+          <w:color w:val="833C0B" w:themeColor="accent2" w:themeShade="80"/>
+          <w:sz w:val="20"/>
+        </w:rPr>
+        <w:t>"Domingo"</w:t>
+      </w:r>
+      <w:r>
+        <w:rPr>
+          <w:rFonts w:ascii="Courier New" w:hAnsi="Courier New" w:cs="Courier New"/>
+          <w:b/>
+          <w:sz w:val="20"/>
+        </w:rPr>
+        <w:t xml:space="preserve"> </w:t>
       </w:r>
     </w:p>
     <w:p>
       <w:pPr>
-        <w:ind w:left="708"/>
-        <w:rPr>
-          <w:rFonts w:ascii="Courier New" w:hAnsi="Courier New" w:cs="Courier New"/>
-          <w:b/>
-          <w:sz w:val="20"/>
-        </w:rPr>
-      </w:pPr>
-      <w:r>
-        <w:rPr>
-          <w:rFonts w:ascii="Courier New" w:hAnsi="Courier New" w:cs="Courier New"/>
-          <w:b/>
-          <w:color w:val="833C0B" w:themeColor="accent2" w:themeShade="80"/>
-          <w:sz w:val="20"/>
-        </w:rPr>
-        <w:t>"Lunes"</w:t>
-      </w:r>
-      <w:r>
-        <w:rPr>
-          <w:rFonts w:ascii="Courier New" w:hAnsi="Courier New" w:cs="Courier New"/>
-          <w:b/>
-          <w:sz w:val="20"/>
-        </w:rPr>
-        <w:t>,</w:t>
-      </w:r>
-      <w:r>
-        <w:rPr>
-          <w:rFonts w:ascii="Courier New" w:hAnsi="Courier New" w:cs="Courier New"/>
-          <w:b/>
-          <w:sz w:val="20"/>
-        </w:rPr>
-        <w:br/>
-      </w:r>
-      <w:r>
-        <w:rPr>
-          <w:rFonts w:ascii="Courier New" w:hAnsi="Courier New" w:cs="Courier New"/>
-          <w:b/>
-          <w:color w:val="833C0B" w:themeColor="accent2" w:themeShade="80"/>
-          <w:sz w:val="20"/>
-        </w:rPr>
-        <w:t>"Martes"</w:t>
-      </w:r>
-      <w:r>
-        <w:rPr>
-          <w:rFonts w:ascii="Courier New" w:hAnsi="Courier New" w:cs="Courier New"/>
-          <w:b/>
-          <w:sz w:val="20"/>
-        </w:rPr>
-        <w:t xml:space="preserve">, </w:t>
-      </w:r>
-      <w:r>
-        <w:rPr>
-          <w:rFonts w:ascii="Courier New" w:hAnsi="Courier New" w:cs="Courier New"/>
-          <w:b/>
-          <w:sz w:val="20"/>
-        </w:rPr>
-        <w:br/>
-      </w:r>
-      <w:r>
-        <w:rPr>
-          <w:rFonts w:ascii="Courier New" w:hAnsi="Courier New" w:cs="Courier New"/>
-          <w:b/>
-          <w:color w:val="833C0B" w:themeColor="accent2" w:themeShade="80"/>
-          <w:sz w:val="20"/>
-        </w:rPr>
-        <w:t>"Miércoles"</w:t>
-      </w:r>
-      <w:r>
-        <w:rPr>
-          <w:rFonts w:ascii="Courier New" w:hAnsi="Courier New" w:cs="Courier New"/>
-          <w:b/>
-          <w:sz w:val="20"/>
-        </w:rPr>
-        <w:t>,</w:t>
-      </w:r>
-      <w:r>
-        <w:rPr>
-          <w:rFonts w:ascii="Courier New" w:hAnsi="Courier New" w:cs="Courier New"/>
-          <w:b/>
-          <w:sz w:val="20"/>
-        </w:rPr>
-        <w:t xml:space="preserve"> </w:t>
-      </w:r>
-      <w:r>
-        <w:rPr>
-          <w:rFonts w:ascii="Courier New" w:hAnsi="Courier New" w:cs="Courier New"/>
-          <w:b/>
-          <w:sz w:val="20"/>
-        </w:rPr>
-        <w:br/>
-      </w:r>
-      <w:r>
-        <w:rPr>
-          <w:rFonts w:ascii="Courier New" w:hAnsi="Courier New" w:cs="Courier New"/>
-          <w:b/>
-          <w:color w:val="833C0B" w:themeColor="accent2" w:themeShade="80"/>
-          <w:sz w:val="20"/>
-        </w:rPr>
-        <w:t>"Jueves"</w:t>
-      </w:r>
-      <w:r>
-        <w:rPr>
-          <w:rFonts w:ascii="Courier New" w:hAnsi="Courier New" w:cs="Courier New"/>
-          <w:b/>
-          <w:sz w:val="20"/>
-        </w:rPr>
-        <w:t xml:space="preserve">, </w:t>
-      </w:r>
-      <w:r>
-        <w:rPr>
-          <w:rFonts w:ascii="Courier New" w:hAnsi="Courier New" w:cs="Courier New"/>
-          <w:b/>
-          <w:sz w:val="20"/>
-        </w:rPr>
-        <w:br/>
-      </w:r>
-      <w:r>
-        <w:rPr>
-          <w:rFonts w:ascii="Courier New" w:hAnsi="Courier New" w:cs="Courier New"/>
-          <w:b/>
-          <w:color w:val="833C0B" w:themeColor="accent2" w:themeShade="80"/>
-          <w:sz w:val="20"/>
-        </w:rPr>
-        <w:t>"Viernes"</w:t>
-      </w:r>
-      <w:r>
-        <w:rPr>
-          <w:rFonts w:ascii="Courier New" w:hAnsi="Courier New" w:cs="Courier New"/>
-          <w:b/>
-          <w:sz w:val="20"/>
-        </w:rPr>
-        <w:t>,</w:t>
-      </w:r>
-      <w:r>
-        <w:rPr>
-          <w:rFonts w:ascii="Courier New" w:hAnsi="Courier New" w:cs="Courier New"/>
-          <w:b/>
-          <w:sz w:val="20"/>
-        </w:rPr>
-        <w:t xml:space="preserve"> </w:t>
-      </w:r>
-      <w:r>
-        <w:rPr>
-          <w:rFonts w:ascii="Courier New" w:hAnsi="Courier New" w:cs="Courier New"/>
-          <w:b/>
-          <w:sz w:val="20"/>
-        </w:rPr>
-        <w:br/>
-      </w:r>
-      <w:r>
-        <w:rPr>
-          <w:rFonts w:ascii="Courier New" w:hAnsi="Courier New" w:cs="Courier New"/>
-          <w:b/>
-          <w:color w:val="833C0B" w:themeColor="accent2" w:themeShade="80"/>
-          <w:sz w:val="20"/>
-        </w:rPr>
-        <w:t>"Sábado"</w:t>
-      </w:r>
-      <w:r>
-        <w:rPr>
-          <w:rFonts w:ascii="Courier New" w:hAnsi="Courier New" w:cs="Courier New"/>
-          <w:b/>
-          <w:sz w:val="20"/>
-        </w:rPr>
-        <w:t xml:space="preserve">, </w:t>
-      </w:r>
-      <w:r>
-        <w:rPr>
-          <w:rFonts w:ascii="Courier New" w:hAnsi="Courier New" w:cs="Courier New"/>
-          <w:b/>
-          <w:sz w:val="20"/>
-        </w:rPr>
-        <w:br/>
-      </w:r>
-      <w:r>
-        <w:rPr>
-          <w:rFonts w:ascii="Courier New" w:hAnsi="Courier New" w:cs="Courier New"/>
-          <w:b/>
-          <w:color w:val="833C0B" w:themeColor="accent2" w:themeShade="80"/>
-          <w:sz w:val="20"/>
-        </w:rPr>
-        <w:t>"Domingo"</w:t>
-      </w:r>
-      <w:r>
-        <w:rPr>
-          <w:rFonts w:ascii="Courier New" w:hAnsi="Courier New" w:cs="Courier New"/>
-          <w:b/>
-          <w:sz w:val="20"/>
-        </w:rPr>
-        <w:t xml:space="preserve"> </w:t>
+        <w:rPr>
+          <w:rFonts w:ascii="Courier New" w:hAnsi="Courier New" w:cs="Courier New"/>
+          <w:b/>
+          <w:sz w:val="20"/>
+        </w:rPr>
+      </w:pPr>
+      <w:r>
+        <w:rPr>
+          <w:rFonts w:ascii="Courier New" w:hAnsi="Courier New" w:cs="Courier New"/>
+          <w:b/>
+          <w:sz w:val="20"/>
+        </w:rPr>
+        <w:t xml:space="preserve">    </w:t>
+      </w:r>
+      <w:r>
+        <w:rPr>
+          <w:rFonts w:ascii="Courier New" w:hAnsi="Courier New" w:cs="Courier New"/>
+          <w:b/>
+          <w:sz w:val="20"/>
+        </w:rPr>
+        <w:t>);</w:t>
       </w:r>
     </w:p>
     <w:p>
       <w:pPr>
+        <w:jc w:val="both"/>
         <w:rPr>
           <w:rFonts w:ascii="Courier New" w:hAnsi="Courier New" w:cs="Courier New"/>
           <w:b/>
@@ -7628,13 +7643,181 @@
         </w:rPr>
         <w:t xml:space="preserve">    </w:t>
       </w:r>
-      <w:r>
-        <w:rPr>
-          <w:rFonts w:ascii="Courier New" w:hAnsi="Courier New" w:cs="Courier New"/>
-          <w:b/>
-          <w:sz w:val="20"/>
-        </w:rPr>
-        <w:t>);</w:t>
+      <w:proofErr w:type="spellStart"/>
+      <w:proofErr w:type="gramStart"/>
+      <w:r>
+        <w:rPr>
+          <w:rFonts w:ascii="Courier New" w:hAnsi="Courier New" w:cs="Courier New"/>
+          <w:b/>
+          <w:color w:val="FF0000"/>
+          <w:sz w:val="20"/>
+        </w:rPr>
+        <w:t>if</w:t>
+      </w:r>
+      <w:proofErr w:type="spellEnd"/>
+      <w:proofErr w:type="gramEnd"/>
+      <w:r>
+        <w:rPr>
+          <w:rFonts w:ascii="Courier New" w:hAnsi="Courier New" w:cs="Courier New"/>
+          <w:b/>
+          <w:sz w:val="20"/>
+        </w:rPr>
+        <w:t xml:space="preserve"> (</w:t>
+      </w:r>
+      <w:r>
+        <w:rPr>
+          <w:rFonts w:ascii="Courier New" w:hAnsi="Courier New" w:cs="Courier New"/>
+          <w:b/>
+          <w:sz w:val="20"/>
+        </w:rPr>
+        <w:t xml:space="preserve"> </w:t>
+      </w:r>
+      <w:proofErr w:type="spellStart"/>
+      <w:r>
+        <w:rPr>
+          <w:rFonts w:ascii="Courier New" w:hAnsi="Courier New" w:cs="Courier New"/>
+          <w:b/>
+          <w:color w:val="00B0F0"/>
+          <w:sz w:val="20"/>
+        </w:rPr>
+        <w:t>tablaDias</w:t>
+      </w:r>
+      <w:proofErr w:type="spellEnd"/>
+      <w:r>
+        <w:rPr>
+          <w:rFonts w:ascii="Courier New" w:hAnsi="Courier New" w:cs="Courier New"/>
+          <w:b/>
+          <w:sz w:val="20"/>
+        </w:rPr>
+        <w:t>[</w:t>
+      </w:r>
+      <w:proofErr w:type="spellStart"/>
+      <w:r>
+        <w:rPr>
+          <w:rFonts w:ascii="Courier New" w:hAnsi="Courier New" w:cs="Courier New"/>
+          <w:b/>
+          <w:color w:val="00B0F0"/>
+          <w:sz w:val="20"/>
+        </w:rPr>
+        <w:t>numeroDia</w:t>
+      </w:r>
+      <w:proofErr w:type="spellEnd"/>
+      <w:r>
+        <w:rPr>
+          <w:rFonts w:ascii="Courier New" w:hAnsi="Courier New" w:cs="Courier New"/>
+          <w:b/>
+          <w:sz w:val="20"/>
+        </w:rPr>
+        <w:t xml:space="preserve">] != </w:t>
+      </w:r>
+      <w:proofErr w:type="spellStart"/>
+      <w:r>
+        <w:rPr>
+          <w:rFonts w:ascii="Courier New" w:hAnsi="Courier New" w:cs="Courier New"/>
+          <w:b/>
+          <w:color w:val="7030A0"/>
+          <w:sz w:val="20"/>
+        </w:rPr>
+        <w:t>null</w:t>
+      </w:r>
+      <w:proofErr w:type="spellEnd"/>
+      <w:r>
+        <w:rPr>
+          <w:rFonts w:ascii="Courier New" w:hAnsi="Courier New" w:cs="Courier New"/>
+          <w:b/>
+          <w:color w:val="7030A0"/>
+          <w:sz w:val="20"/>
+        </w:rPr>
+        <w:t xml:space="preserve"> </w:t>
+      </w:r>
+      <w:r>
+        <w:rPr>
+          <w:rFonts w:ascii="Courier New" w:hAnsi="Courier New" w:cs="Courier New"/>
+          <w:b/>
+          <w:sz w:val="20"/>
+        </w:rPr>
+        <w:t xml:space="preserve">) </w:t>
+      </w:r>
+      <w:r>
+        <w:rPr>
+          <w:rFonts w:ascii="Courier New" w:hAnsi="Courier New" w:cs="Courier New"/>
+          <w:b/>
+          <w:sz w:val="20"/>
+        </w:rPr>
+        <w:t>{</w:t>
+      </w:r>
+      <w:proofErr w:type="spellStart"/>
+      <w:r>
+        <w:rPr>
+          <w:rFonts w:ascii="Courier New" w:hAnsi="Courier New" w:cs="Courier New"/>
+          <w:b/>
+          <w:color w:val="FF0000"/>
+          <w:sz w:val="20"/>
+        </w:rPr>
+        <w:t>return</w:t>
+      </w:r>
+      <w:proofErr w:type="spellEnd"/>
+      <w:r>
+        <w:rPr>
+          <w:rFonts w:ascii="Courier New" w:hAnsi="Courier New" w:cs="Courier New"/>
+          <w:b/>
+          <w:sz w:val="20"/>
+        </w:rPr>
+        <w:t xml:space="preserve"> </w:t>
+      </w:r>
+      <w:proofErr w:type="spellStart"/>
+      <w:r>
+        <w:rPr>
+          <w:rFonts w:ascii="Courier New" w:hAnsi="Courier New" w:cs="Courier New"/>
+          <w:b/>
+          <w:color w:val="00B0F0"/>
+          <w:sz w:val="20"/>
+        </w:rPr>
+        <w:t>tablaDias</w:t>
+      </w:r>
+      <w:proofErr w:type="spellEnd"/>
+      <w:r>
+        <w:rPr>
+          <w:rFonts w:ascii="Courier New" w:hAnsi="Courier New" w:cs="Courier New"/>
+          <w:b/>
+          <w:sz w:val="20"/>
+        </w:rPr>
+        <w:t>[</w:t>
+      </w:r>
+      <w:proofErr w:type="spellStart"/>
+      <w:r>
+        <w:rPr>
+          <w:rFonts w:ascii="Courier New" w:hAnsi="Courier New" w:cs="Courier New"/>
+          <w:b/>
+          <w:color w:val="00B0F0"/>
+          <w:sz w:val="20"/>
+        </w:rPr>
+        <w:t>numeroDia</w:t>
+      </w:r>
+      <w:proofErr w:type="spellEnd"/>
+      <w:r>
+        <w:rPr>
+          <w:rFonts w:ascii="Courier New" w:hAnsi="Courier New" w:cs="Courier New"/>
+          <w:b/>
+          <w:sz w:val="20"/>
+        </w:rPr>
+        <w:t>];</w:t>
+      </w:r>
+      <w:r>
+        <w:rPr>
+          <w:rFonts w:ascii="Courier New" w:hAnsi="Courier New" w:cs="Courier New"/>
+          <w:b/>
+          <w:sz w:val="20"/>
+        </w:rPr>
+        <w:t xml:space="preserve"> </w:t>
+      </w:r>
+      <w:r>
+        <w:rPr>
+          <w:rFonts w:ascii="Courier New" w:hAnsi="Courier New" w:cs="Courier New"/>
+          <w:b/>
+          <w:sz w:val="20"/>
+        </w:rPr>
+        <w:t>}</w:t>
       </w:r>
     </w:p>
     <w:p>
@@ -7652,7 +7835,7 @@
           <w:b/>
           <w:sz w:val="20"/>
         </w:rPr>
-        <w:t xml:space="preserve">    </w:t>
+        <w:t xml:space="preserve">       </w:t>
       </w:r>
       <w:proofErr w:type="spellStart"/>
       <w:proofErr w:type="gramStart"/>
@@ -7663,7 +7846,7 @@
           <w:color w:val="FF0000"/>
           <w:sz w:val="20"/>
         </w:rPr>
-        <w:t>if</w:t>
+        <w:t>else</w:t>
       </w:r>
       <w:proofErr w:type="spellEnd"/>
       <w:proofErr w:type="gramEnd"/>
@@ -7673,162 +7856,44 @@
           <w:b/>
           <w:sz w:val="20"/>
         </w:rPr>
-        <w:t xml:space="preserve"> (</w:t>
-      </w:r>
-      <w:r>
-        <w:rPr>
-          <w:rFonts w:ascii="Courier New" w:hAnsi="Courier New" w:cs="Courier New"/>
-          <w:b/>
+        <w:t xml:space="preserve"> { </w:t>
+      </w:r>
+      <w:proofErr w:type="spellStart"/>
+      <w:r>
+        <w:rPr>
+          <w:rFonts w:ascii="Courier New" w:hAnsi="Courier New" w:cs="Courier New"/>
+          <w:b/>
+          <w:color w:val="FF0000"/>
+          <w:sz w:val="20"/>
+        </w:rPr>
+        <w:t>return</w:t>
+      </w:r>
+      <w:proofErr w:type="spellEnd"/>
+      <w:r>
+        <w:rPr>
+          <w:rFonts w:ascii="Courier New" w:hAnsi="Courier New" w:cs="Courier New"/>
+          <w:b/>
+          <w:color w:val="FF0000"/>
           <w:sz w:val="20"/>
         </w:rPr>
         <w:t xml:space="preserve"> </w:t>
       </w:r>
-      <w:proofErr w:type="spellStart"/>
-      <w:r>
-        <w:rPr>
-          <w:rFonts w:ascii="Courier New" w:hAnsi="Courier New" w:cs="Courier New"/>
-          <w:b/>
-          <w:color w:val="00B0F0"/>
-          <w:sz w:val="20"/>
-        </w:rPr>
-        <w:t>tablaDias</w:t>
-      </w:r>
-      <w:proofErr w:type="spellEnd"/>
-      <w:r>
-        <w:rPr>
-          <w:rFonts w:ascii="Courier New" w:hAnsi="Courier New" w:cs="Courier New"/>
-          <w:b/>
-          <w:sz w:val="20"/>
-        </w:rPr>
-        <w:t>[</w:t>
-      </w:r>
-      <w:proofErr w:type="spellStart"/>
-      <w:r>
-        <w:rPr>
-          <w:rFonts w:ascii="Courier New" w:hAnsi="Courier New" w:cs="Courier New"/>
-          <w:b/>
-          <w:color w:val="00B0F0"/>
-          <w:sz w:val="20"/>
-        </w:rPr>
-        <w:t>numeroDia</w:t>
-      </w:r>
-      <w:proofErr w:type="spellEnd"/>
-      <w:r>
-        <w:rPr>
-          <w:rFonts w:ascii="Courier New" w:hAnsi="Courier New" w:cs="Courier New"/>
-          <w:b/>
-          <w:sz w:val="20"/>
-        </w:rPr>
-        <w:t xml:space="preserve">] != </w:t>
-      </w:r>
-      <w:proofErr w:type="spellStart"/>
-      <w:r>
-        <w:rPr>
-          <w:rFonts w:ascii="Courier New" w:hAnsi="Courier New" w:cs="Courier New"/>
-          <w:b/>
-          <w:color w:val="7030A0"/>
-          <w:sz w:val="20"/>
-        </w:rPr>
-        <w:t>null</w:t>
-      </w:r>
-      <w:proofErr w:type="spellEnd"/>
-      <w:r>
-        <w:rPr>
-          <w:rFonts w:ascii="Courier New" w:hAnsi="Courier New" w:cs="Courier New"/>
-          <w:b/>
-          <w:color w:val="7030A0"/>
-          <w:sz w:val="20"/>
-        </w:rPr>
-        <w:t xml:space="preserve"> </w:t>
-      </w:r>
-      <w:r>
-        <w:rPr>
-          <w:rFonts w:ascii="Courier New" w:hAnsi="Courier New" w:cs="Courier New"/>
-          <w:b/>
-          <w:sz w:val="20"/>
-        </w:rPr>
-        <w:t xml:space="preserve">) </w:t>
-      </w:r>
-      <w:r>
-        <w:rPr>
-          <w:rFonts w:ascii="Courier New" w:hAnsi="Courier New" w:cs="Courier New"/>
-          <w:b/>
-          <w:sz w:val="20"/>
-        </w:rPr>
-        <w:t>{</w:t>
-      </w:r>
-      <w:proofErr w:type="spellStart"/>
-      <w:r>
-        <w:rPr>
-          <w:rFonts w:ascii="Courier New" w:hAnsi="Courier New" w:cs="Courier New"/>
-          <w:b/>
-          <w:color w:val="FF0000"/>
-          <w:sz w:val="20"/>
-        </w:rPr>
-        <w:t>return</w:t>
-      </w:r>
-      <w:proofErr w:type="spellEnd"/>
-      <w:r>
-        <w:rPr>
-          <w:rFonts w:ascii="Courier New" w:hAnsi="Courier New" w:cs="Courier New"/>
-          <w:b/>
-          <w:sz w:val="20"/>
-        </w:rPr>
-        <w:t xml:space="preserve"> </w:t>
-      </w:r>
-      <w:proofErr w:type="spellStart"/>
-      <w:r>
-        <w:rPr>
-          <w:rFonts w:ascii="Courier New" w:hAnsi="Courier New" w:cs="Courier New"/>
-          <w:b/>
-          <w:color w:val="00B0F0"/>
-          <w:sz w:val="20"/>
-        </w:rPr>
-        <w:t>tablaDias</w:t>
-      </w:r>
-      <w:proofErr w:type="spellEnd"/>
-      <w:r>
-        <w:rPr>
-          <w:rFonts w:ascii="Courier New" w:hAnsi="Courier New" w:cs="Courier New"/>
-          <w:b/>
-          <w:sz w:val="20"/>
-        </w:rPr>
-        <w:t>[</w:t>
-      </w:r>
-      <w:proofErr w:type="spellStart"/>
-      <w:r>
-        <w:rPr>
-          <w:rFonts w:ascii="Courier New" w:hAnsi="Courier New" w:cs="Courier New"/>
-          <w:b/>
-          <w:color w:val="00B0F0"/>
-          <w:sz w:val="20"/>
-        </w:rPr>
-        <w:t>numeroDia</w:t>
-      </w:r>
-      <w:proofErr w:type="spellEnd"/>
-      <w:r>
-        <w:rPr>
-          <w:rFonts w:ascii="Courier New" w:hAnsi="Courier New" w:cs="Courier New"/>
-          <w:b/>
-          <w:sz w:val="20"/>
-        </w:rPr>
-        <w:t>];</w:t>
-      </w:r>
-      <w:r>
-        <w:rPr>
-          <w:rFonts w:ascii="Courier New" w:hAnsi="Courier New" w:cs="Courier New"/>
-          <w:b/>
-          <w:sz w:val="20"/>
-        </w:rPr>
-        <w:t xml:space="preserve"> </w:t>
-      </w:r>
-      <w:r>
-        <w:rPr>
-          <w:rFonts w:ascii="Courier New" w:hAnsi="Courier New" w:cs="Courier New"/>
-          <w:b/>
-          <w:sz w:val="20"/>
-        </w:rPr>
-        <w:t>}</w:t>
+      <w:r>
+        <w:rPr>
+          <w:rFonts w:ascii="Courier New" w:hAnsi="Courier New" w:cs="Courier New"/>
+          <w:b/>
+          <w:color w:val="C45911" w:themeColor="accent2" w:themeShade="BF"/>
+          <w:sz w:val="20"/>
+        </w:rPr>
+        <w:t>"Error en el número del día"</w:t>
+      </w:r>
+      <w:r>
+        <w:rPr>
+          <w:rFonts w:ascii="Courier New" w:hAnsi="Courier New" w:cs="Courier New"/>
+          <w:b/>
+          <w:sz w:val="20"/>
+        </w:rPr>
+        <w:t xml:space="preserve">;  }    </w:t>
       </w:r>
     </w:p>
     <w:p>
@@ -7846,65 +7911,15 @@
           <w:b/>
           <w:sz w:val="20"/>
         </w:rPr>
-        <w:t xml:space="preserve">       </w:t>
-      </w:r>
-      <w:proofErr w:type="spellStart"/>
-      <w:proofErr w:type="gramStart"/>
-      <w:r>
-        <w:rPr>
-          <w:rFonts w:ascii="Courier New" w:hAnsi="Courier New" w:cs="Courier New"/>
-          <w:b/>
-          <w:color w:val="FF0000"/>
-          <w:sz w:val="20"/>
-        </w:rPr>
-        <w:t>else</w:t>
-      </w:r>
-      <w:proofErr w:type="spellEnd"/>
-      <w:proofErr w:type="gramEnd"/>
-      <w:r>
-        <w:rPr>
-          <w:rFonts w:ascii="Courier New" w:hAnsi="Courier New" w:cs="Courier New"/>
-          <w:b/>
-          <w:sz w:val="20"/>
-        </w:rPr>
-        <w:t xml:space="preserve"> { </w:t>
-      </w:r>
-      <w:proofErr w:type="spellStart"/>
-      <w:r>
-        <w:rPr>
-          <w:rFonts w:ascii="Courier New" w:hAnsi="Courier New" w:cs="Courier New"/>
-          <w:b/>
-          <w:color w:val="FF0000"/>
-          <w:sz w:val="20"/>
-        </w:rPr>
-        <w:t>return</w:t>
-      </w:r>
-      <w:proofErr w:type="spellEnd"/>
-      <w:r>
-        <w:rPr>
-          <w:rFonts w:ascii="Courier New" w:hAnsi="Courier New" w:cs="Courier New"/>
-          <w:b/>
-          <w:color w:val="FF0000"/>
-          <w:sz w:val="20"/>
-        </w:rPr>
-        <w:t xml:space="preserve"> </w:t>
-      </w:r>
-      <w:r>
-        <w:rPr>
-          <w:rFonts w:ascii="Courier New" w:hAnsi="Courier New" w:cs="Courier New"/>
-          <w:b/>
-          <w:color w:val="C45911" w:themeColor="accent2" w:themeShade="BF"/>
-          <w:sz w:val="20"/>
-        </w:rPr>
-        <w:t>"Error en el número del día"</w:t>
-      </w:r>
-      <w:r>
-        <w:rPr>
-          <w:rFonts w:ascii="Courier New" w:hAnsi="Courier New" w:cs="Courier New"/>
-          <w:b/>
-          <w:sz w:val="20"/>
-        </w:rPr>
-        <w:t xml:space="preserve">;  }    </w:t>
+        <w:t xml:space="preserve">    </w:t>
+      </w:r>
+      <w:r>
+        <w:rPr>
+          <w:rFonts w:ascii="Courier New" w:hAnsi="Courier New" w:cs="Courier New"/>
+          <w:b/>
+          <w:sz w:val="20"/>
+        </w:rPr>
+        <w:t>}</w:t>
       </w:r>
     </w:p>
     <w:p>
@@ -7914,23 +7929,91 @@
           <w:rFonts w:ascii="Courier New" w:hAnsi="Courier New" w:cs="Courier New"/>
           <w:b/>
           <w:sz w:val="20"/>
-        </w:rPr>
-      </w:pPr>
-      <w:r>
-        <w:rPr>
-          <w:rFonts w:ascii="Courier New" w:hAnsi="Courier New" w:cs="Courier New"/>
-          <w:b/>
-          <w:sz w:val="20"/>
-        </w:rPr>
-        <w:t xml:space="preserve">    </w:t>
-      </w:r>
-      <w:r>
-        <w:rPr>
-          <w:rFonts w:ascii="Courier New" w:hAnsi="Courier New" w:cs="Courier New"/>
-          <w:b/>
-          <w:sz w:val="20"/>
-        </w:rPr>
-        <w:t>}</w:t>
+          <w:lang w:val="en-US"/>
+        </w:rPr>
+      </w:pPr>
+      <w:proofErr w:type="spellStart"/>
+      <w:proofErr w:type="gramStart"/>
+      <w:r>
+        <w:rPr>
+          <w:rFonts w:ascii="Courier New" w:hAnsi="Courier New" w:cs="Courier New"/>
+          <w:b/>
+          <w:color w:val="0070C0"/>
+          <w:sz w:val="20"/>
+        </w:rPr>
+        <w:t>co</w:t>
+      </w:r>
+      <w:r>
+        <w:rPr>
+          <w:rFonts w:ascii="Courier New" w:hAnsi="Courier New" w:cs="Courier New"/>
+          <w:b/>
+          <w:color w:val="0070C0"/>
+          <w:sz w:val="20"/>
+          <w:lang w:val="en-US"/>
+        </w:rPr>
+        <w:t>nst</w:t>
+      </w:r>
+      <w:proofErr w:type="spellEnd"/>
+      <w:proofErr w:type="gramEnd"/>
+      <w:r>
+        <w:rPr>
+          <w:rFonts w:ascii="Courier New" w:hAnsi="Courier New" w:cs="Courier New"/>
+          <w:b/>
+          <w:color w:val="0070C0"/>
+          <w:sz w:val="20"/>
+          <w:lang w:val="en-US"/>
+        </w:rPr>
+        <w:t xml:space="preserve"> </w:t>
+      </w:r>
+      <w:proofErr w:type="spellStart"/>
+      <w:r>
+        <w:rPr>
+          <w:rFonts w:ascii="Courier New" w:hAnsi="Courier New" w:cs="Courier New"/>
+          <w:b/>
+          <w:color w:val="00B0F0"/>
+          <w:sz w:val="20"/>
+          <w:lang w:val="en-US"/>
+        </w:rPr>
+        <w:t>dayNumber</w:t>
+      </w:r>
+      <w:proofErr w:type="spellEnd"/>
+      <w:r>
+        <w:rPr>
+          <w:rFonts w:ascii="Courier New" w:hAnsi="Courier New" w:cs="Courier New"/>
+          <w:b/>
+          <w:color w:val="00B0F0"/>
+          <w:sz w:val="20"/>
+          <w:lang w:val="en-US"/>
+        </w:rPr>
+        <w:t xml:space="preserve"> </w:t>
+      </w:r>
+      <w:r>
+        <w:rPr>
+          <w:rFonts w:ascii="Courier New" w:hAnsi="Courier New" w:cs="Courier New"/>
+          <w:b/>
+          <w:sz w:val="20"/>
+          <w:lang w:val="en-US"/>
+        </w:rPr>
+        <w:t xml:space="preserve">= </w:t>
+      </w:r>
+      <w:r>
+        <w:rPr>
+          <w:rFonts w:ascii="Courier New" w:hAnsi="Courier New" w:cs="Courier New"/>
+          <w:b/>
+          <w:color w:val="7030A0"/>
+          <w:sz w:val="20"/>
+          <w:lang w:val="en-US"/>
+        </w:rPr>
+        <w:t>8</w:t>
+      </w:r>
+      <w:r>
+        <w:rPr>
+          <w:rFonts w:ascii="Courier New" w:hAnsi="Courier New" w:cs="Courier New"/>
+          <w:b/>
+          <w:sz w:val="20"/>
+          <w:lang w:val="en-US"/>
+        </w:rPr>
+        <w:t>;</w:t>
       </w:r>
     </w:p>
     <w:p>
@@ -7943,401 +8026,313 @@
           <w:lang w:val="en-US"/>
         </w:rPr>
       </w:pPr>
-      <w:proofErr w:type="spellStart"/>
       <w:proofErr w:type="gramStart"/>
       <w:r>
         <w:rPr>
           <w:rFonts w:ascii="Courier New" w:hAnsi="Courier New" w:cs="Courier New"/>
           <w:b/>
-          <w:color w:val="0070C0"/>
-          <w:sz w:val="20"/>
-        </w:rPr>
-        <w:t>co</w:t>
-      </w:r>
-      <w:r>
-        <w:rPr>
-          <w:rFonts w:ascii="Courier New" w:hAnsi="Courier New" w:cs="Courier New"/>
-          <w:b/>
-          <w:color w:val="0070C0"/>
-          <w:sz w:val="20"/>
-          <w:lang w:val="en-US"/>
-        </w:rPr>
-        <w:t>nst</w:t>
-      </w:r>
-      <w:proofErr w:type="spellEnd"/>
+          <w:color w:val="FF0000"/>
+          <w:sz w:val="20"/>
+          <w:lang w:val="en-US"/>
+        </w:rPr>
+        <w:t>try</w:t>
+      </w:r>
       <w:proofErr w:type="gramEnd"/>
       <w:r>
         <w:rPr>
           <w:rFonts w:ascii="Courier New" w:hAnsi="Courier New" w:cs="Courier New"/>
           <w:b/>
-          <w:color w:val="0070C0"/>
+          <w:color w:val="FF0000"/>
           <w:sz w:val="20"/>
           <w:lang w:val="en-US"/>
         </w:rPr>
         <w:t xml:space="preserve"> </w:t>
       </w:r>
-      <w:proofErr w:type="spellStart"/>
-      <w:r>
-        <w:rPr>
-          <w:rFonts w:ascii="Courier New" w:hAnsi="Courier New" w:cs="Courier New"/>
-          <w:b/>
-          <w:color w:val="00B0F0"/>
-          <w:sz w:val="20"/>
-          <w:lang w:val="en-US"/>
-        </w:rPr>
-        <w:t>dayNumber</w:t>
-      </w:r>
-      <w:proofErr w:type="spellEnd"/>
-      <w:r>
-        <w:rPr>
-          <w:rFonts w:ascii="Courier New" w:hAnsi="Courier New" w:cs="Courier New"/>
-          <w:b/>
-          <w:color w:val="00B0F0"/>
-          <w:sz w:val="20"/>
-          <w:lang w:val="en-US"/>
-        </w:rPr>
-        <w:t xml:space="preserve"> </w:t>
-      </w:r>
-      <w:r>
-        <w:rPr>
-          <w:rFonts w:ascii="Courier New" w:hAnsi="Courier New" w:cs="Courier New"/>
-          <w:b/>
-          <w:sz w:val="20"/>
-          <w:lang w:val="en-US"/>
-        </w:rPr>
-        <w:t xml:space="preserve">= </w:t>
-      </w:r>
-      <w:r>
-        <w:rPr>
-          <w:rFonts w:ascii="Courier New" w:hAnsi="Courier New" w:cs="Courier New"/>
-          <w:b/>
-          <w:color w:val="7030A0"/>
-          <w:sz w:val="20"/>
-          <w:lang w:val="en-US"/>
-        </w:rPr>
-        <w:t>8</w:t>
-      </w:r>
-      <w:r>
-        <w:rPr>
-          <w:rFonts w:ascii="Courier New" w:hAnsi="Courier New" w:cs="Courier New"/>
-          <w:b/>
-          <w:sz w:val="20"/>
-          <w:lang w:val="en-US"/>
-        </w:rPr>
-        <w:t>;</w:t>
+      <w:r>
+        <w:rPr>
+          <w:rFonts w:ascii="Courier New" w:hAnsi="Courier New" w:cs="Courier New"/>
+          <w:b/>
+          <w:sz w:val="20"/>
+          <w:lang w:val="en-US"/>
+        </w:rPr>
+        <w:t>{</w:t>
       </w:r>
     </w:p>
     <w:p>
       <w:pPr>
-        <w:jc w:val="both"/>
-        <w:rPr>
-          <w:rFonts w:ascii="Courier New" w:hAnsi="Courier New" w:cs="Courier New"/>
-          <w:b/>
-          <w:sz w:val="20"/>
-          <w:lang w:val="en-US"/>
-        </w:rPr>
-      </w:pPr>
+        <w:rPr>
+          <w:rFonts w:ascii="Courier New" w:hAnsi="Courier New" w:cs="Courier New"/>
+          <w:b/>
+          <w:sz w:val="20"/>
+          <w:u w:val="single"/>
+          <w:lang w:val="en-US"/>
+        </w:rPr>
+      </w:pPr>
+      <w:r>
+        <w:rPr>
+          <w:rFonts w:ascii="Courier New" w:hAnsi="Courier New" w:cs="Courier New"/>
+          <w:b/>
+          <w:sz w:val="20"/>
+          <w:lang w:val="en-US"/>
+        </w:rPr>
+        <w:t xml:space="preserve">    </w:t>
+      </w:r>
       <w:proofErr w:type="gramStart"/>
       <w:r>
         <w:rPr>
           <w:rFonts w:ascii="Courier New" w:hAnsi="Courier New" w:cs="Courier New"/>
           <w:b/>
-          <w:color w:val="FF0000"/>
-          <w:sz w:val="20"/>
-          <w:lang w:val="en-US"/>
-        </w:rPr>
-        <w:t>try</w:t>
+          <w:sz w:val="20"/>
+          <w:highlight w:val="yellow"/>
+          <w:lang w:val="en-US"/>
+        </w:rPr>
+        <w:t>alert</w:t>
+      </w:r>
+      <w:r>
+        <w:rPr>
+          <w:rFonts w:ascii="Courier New" w:hAnsi="Courier New" w:cs="Courier New"/>
+          <w:b/>
+          <w:sz w:val="20"/>
+          <w:lang w:val="en-US"/>
+        </w:rPr>
+        <w:t>(</w:t>
       </w:r>
       <w:proofErr w:type="gramEnd"/>
       <w:r>
         <w:rPr>
           <w:rFonts w:ascii="Courier New" w:hAnsi="Courier New" w:cs="Courier New"/>
           <w:b/>
-          <w:color w:val="FF0000"/>
           <w:sz w:val="20"/>
           <w:lang w:val="en-US"/>
         </w:rPr>
         <w:t xml:space="preserve"> </w:t>
       </w:r>
-      <w:r>
-        <w:rPr>
-          <w:rFonts w:ascii="Courier New" w:hAnsi="Courier New" w:cs="Courier New"/>
-          <w:b/>
-          <w:sz w:val="20"/>
-          <w:lang w:val="en-US"/>
-        </w:rPr>
-        <w:t>{</w:t>
+      <w:proofErr w:type="spellStart"/>
+      <w:r>
+        <w:rPr>
+          <w:rFonts w:ascii="Courier New" w:hAnsi="Courier New" w:cs="Courier New"/>
+          <w:b/>
+          <w:sz w:val="20"/>
+          <w:highlight w:val="yellow"/>
+          <w:lang w:val="en-US"/>
+        </w:rPr>
+        <w:t>comprobarDia</w:t>
+      </w:r>
+      <w:proofErr w:type="spellEnd"/>
+      <w:r>
+        <w:rPr>
+          <w:rFonts w:ascii="Courier New" w:hAnsi="Courier New" w:cs="Courier New"/>
+          <w:b/>
+          <w:sz w:val="20"/>
+          <w:lang w:val="en-US"/>
+        </w:rPr>
+        <w:t>(</w:t>
+      </w:r>
+      <w:proofErr w:type="spellStart"/>
+      <w:r>
+        <w:rPr>
+          <w:rFonts w:ascii="Courier New" w:hAnsi="Courier New" w:cs="Courier New"/>
+          <w:b/>
+          <w:color w:val="00B0F0"/>
+          <w:sz w:val="20"/>
+          <w:lang w:val="en-US"/>
+        </w:rPr>
+        <w:t>dayNumber</w:t>
+      </w:r>
+      <w:proofErr w:type="spellEnd"/>
+      <w:r>
+        <w:rPr>
+          <w:rFonts w:ascii="Courier New" w:hAnsi="Courier New" w:cs="Courier New"/>
+          <w:b/>
+          <w:sz w:val="20"/>
+          <w:lang w:val="en-US"/>
+        </w:rPr>
+        <w:t>) );</w:t>
+      </w:r>
+      <w:r>
+        <w:rPr>
+          <w:rFonts w:ascii="Courier New" w:hAnsi="Courier New" w:cs="Courier New"/>
+          <w:b/>
+          <w:sz w:val="20"/>
+          <w:lang w:val="en-US"/>
+        </w:rPr>
+        <w:br/>
+      </w:r>
+      <w:r>
+        <w:rPr>
+          <w:rFonts w:ascii="Courier New" w:hAnsi="Courier New" w:cs="Courier New"/>
+          <w:b/>
+          <w:sz w:val="20"/>
+          <w:lang w:val="en-US"/>
+        </w:rPr>
+        <w:t xml:space="preserve">    </w:t>
+      </w:r>
+      <w:r>
+        <w:rPr>
+          <w:rFonts w:ascii="Courier New" w:hAnsi="Courier New" w:cs="Courier New"/>
+          <w:b/>
+          <w:sz w:val="20"/>
+          <w:highlight w:val="yellow"/>
+          <w:lang w:val="en-US"/>
+        </w:rPr>
+        <w:t>alert</w:t>
+      </w:r>
+      <w:r>
+        <w:rPr>
+          <w:rFonts w:ascii="Courier New" w:hAnsi="Courier New" w:cs="Courier New"/>
+          <w:b/>
+          <w:sz w:val="20"/>
+          <w:lang w:val="en-US"/>
+        </w:rPr>
+        <w:t xml:space="preserve">( </w:t>
+      </w:r>
+      <w:proofErr w:type="spellStart"/>
+      <w:r>
+        <w:rPr>
+          <w:rFonts w:ascii="Courier New" w:hAnsi="Courier New" w:cs="Courier New"/>
+          <w:b/>
+          <w:sz w:val="20"/>
+          <w:highlight w:val="yellow"/>
+          <w:lang w:val="en-US"/>
+        </w:rPr>
+        <w:t>verificacionDia</w:t>
+      </w:r>
+      <w:proofErr w:type="spellEnd"/>
+      <w:r>
+        <w:rPr>
+          <w:rFonts w:ascii="Courier New" w:hAnsi="Courier New" w:cs="Courier New"/>
+          <w:b/>
+          <w:sz w:val="20"/>
+          <w:lang w:val="en-US"/>
+        </w:rPr>
+        <w:t>() );</w:t>
       </w:r>
     </w:p>
     <w:p>
       <w:pPr>
-        <w:rPr>
-          <w:rFonts w:ascii="Courier New" w:hAnsi="Courier New" w:cs="Courier New"/>
-          <w:b/>
-          <w:sz w:val="20"/>
-          <w:u w:val="single"/>
-          <w:lang w:val="en-US"/>
-        </w:rPr>
-      </w:pPr>
-      <w:r>
-        <w:rPr>
-          <w:rFonts w:ascii="Courier New" w:hAnsi="Courier New" w:cs="Courier New"/>
-          <w:b/>
-          <w:sz w:val="20"/>
-          <w:lang w:val="en-US"/>
-        </w:rPr>
-        <w:t xml:space="preserve">    </w:t>
+        <w:jc w:val="both"/>
+        <w:rPr>
+          <w:rFonts w:ascii="Courier New" w:hAnsi="Courier New" w:cs="Courier New"/>
+          <w:b/>
+          <w:sz w:val="20"/>
+        </w:rPr>
+      </w:pPr>
+      <w:r>
+        <w:rPr>
+          <w:rFonts w:ascii="Courier New" w:hAnsi="Courier New" w:cs="Courier New"/>
+          <w:b/>
+          <w:sz w:val="20"/>
+        </w:rPr>
+        <w:t>}</w:t>
+      </w:r>
+      <w:r>
+        <w:rPr>
+          <w:rFonts w:ascii="Courier New" w:hAnsi="Courier New" w:cs="Courier New"/>
+          <w:b/>
+          <w:sz w:val="20"/>
+        </w:rPr>
+        <w:br/>
       </w:r>
       <w:proofErr w:type="gramStart"/>
       <w:r>
         <w:rPr>
           <w:rFonts w:ascii="Courier New" w:hAnsi="Courier New" w:cs="Courier New"/>
           <w:b/>
+          <w:color w:val="FF0000"/>
+          <w:sz w:val="20"/>
+        </w:rPr>
+        <w:t>catch</w:t>
+      </w:r>
+      <w:r>
+        <w:rPr>
+          <w:rFonts w:ascii="Courier New" w:hAnsi="Courier New" w:cs="Courier New"/>
+          <w:b/>
+          <w:sz w:val="20"/>
+        </w:rPr>
+        <w:t>(</w:t>
+      </w:r>
+      <w:proofErr w:type="gramEnd"/>
+      <w:r>
+        <w:rPr>
+          <w:rFonts w:ascii="Courier New" w:hAnsi="Courier New" w:cs="Courier New"/>
+          <w:b/>
+          <w:color w:val="00B0F0"/>
+          <w:sz w:val="20"/>
+        </w:rPr>
+        <w:t>error</w:t>
+      </w:r>
+      <w:r>
+        <w:rPr>
+          <w:rFonts w:ascii="Courier New" w:hAnsi="Courier New" w:cs="Courier New"/>
+          <w:b/>
+          <w:sz w:val="20"/>
+        </w:rPr>
+        <w:t xml:space="preserve">) { </w:t>
+      </w:r>
+      <w:proofErr w:type="spellStart"/>
+      <w:r>
+        <w:rPr>
+          <w:rFonts w:ascii="Courier New" w:hAnsi="Courier New" w:cs="Courier New"/>
+          <w:b/>
           <w:sz w:val="20"/>
           <w:highlight w:val="yellow"/>
-          <w:lang w:val="en-US"/>
         </w:rPr>
         <w:t>alert</w:t>
       </w:r>
-      <w:r>
-        <w:rPr>
-          <w:rFonts w:ascii="Courier New" w:hAnsi="Courier New" w:cs="Courier New"/>
-          <w:b/>
-          <w:sz w:val="20"/>
-          <w:lang w:val="en-US"/>
+      <w:proofErr w:type="spellEnd"/>
+      <w:r>
+        <w:rPr>
+          <w:rFonts w:ascii="Courier New" w:hAnsi="Courier New" w:cs="Courier New"/>
+          <w:b/>
+          <w:sz w:val="20"/>
+        </w:rPr>
+        <w:t xml:space="preserve">( </w:t>
+      </w:r>
+      <w:r>
+        <w:rPr>
+          <w:rFonts w:ascii="Courier New" w:hAnsi="Courier New" w:cs="Courier New"/>
+          <w:b/>
+          <w:color w:val="833C0B" w:themeColor="accent2" w:themeShade="80"/>
+          <w:sz w:val="20"/>
+        </w:rPr>
+        <w:t xml:space="preserve">"No existe la función </w:t>
+      </w:r>
+      <w:proofErr w:type="spellStart"/>
+      <w:r>
+        <w:rPr>
+          <w:rFonts w:ascii="Courier New" w:hAnsi="Courier New" w:cs="Courier New"/>
+          <w:b/>
+          <w:color w:val="833C0B" w:themeColor="accent2" w:themeShade="80"/>
+          <w:sz w:val="20"/>
+        </w:rPr>
+        <w:t>verificaicionDia</w:t>
+      </w:r>
+      <w:proofErr w:type="spellEnd"/>
+      <w:r>
+        <w:rPr>
+          <w:rFonts w:ascii="Courier New" w:hAnsi="Courier New" w:cs="Courier New"/>
+          <w:b/>
+          <w:color w:val="833C0B" w:themeColor="accent2" w:themeShade="80"/>
+          <w:sz w:val="20"/>
+        </w:rPr>
+        <w:t xml:space="preserve">" </w:t>
+      </w:r>
+      <w:r>
+        <w:rPr>
+          <w:rFonts w:ascii="Courier New" w:hAnsi="Courier New" w:cs="Courier New"/>
+          <w:b/>
+          <w:sz w:val="20"/>
+        </w:rPr>
+        <w:t>); }</w:t>
+      </w:r>
+      <w:r>
+        <w:rPr>
+          <w:rFonts w:ascii="Courier New" w:hAnsi="Courier New" w:cs="Courier New"/>
+          <w:b/>
+          <w:sz w:val="20"/>
         </w:rPr>
         <w:t>(</w:t>
       </w:r>
-      <w:proofErr w:type="gramEnd"/>
-      <w:r>
-        <w:rPr>
-          <w:rFonts w:ascii="Courier New" w:hAnsi="Courier New" w:cs="Courier New"/>
-          <w:b/>
-          <w:sz w:val="20"/>
-          <w:lang w:val="en-US"/>
-        </w:rPr>
-        <w:t xml:space="preserve"> </w:t>
-      </w:r>
-      <w:proofErr w:type="spellStart"/>
-      <w:r>
-        <w:rPr>
-          <w:rFonts w:ascii="Courier New" w:hAnsi="Courier New" w:cs="Courier New"/>
-          <w:b/>
-          <w:sz w:val="20"/>
-          <w:highlight w:val="yellow"/>
-          <w:lang w:val="en-US"/>
-        </w:rPr>
-        <w:t>comprobarDia</w:t>
-      </w:r>
-      <w:proofErr w:type="spellEnd"/>
-      <w:r>
-        <w:rPr>
-          <w:rFonts w:ascii="Courier New" w:hAnsi="Courier New" w:cs="Courier New"/>
-          <w:b/>
-          <w:sz w:val="20"/>
-          <w:lang w:val="en-US"/>
-        </w:rPr>
-        <w:t>(</w:t>
-      </w:r>
-      <w:proofErr w:type="spellStart"/>
-      <w:r>
-        <w:rPr>
-          <w:rFonts w:ascii="Courier New" w:hAnsi="Courier New" w:cs="Courier New"/>
-          <w:b/>
-          <w:color w:val="00B0F0"/>
-          <w:sz w:val="20"/>
-          <w:lang w:val="en-US"/>
-        </w:rPr>
-        <w:t>dayNumber</w:t>
-      </w:r>
-      <w:proofErr w:type="spellEnd"/>
-      <w:r>
-        <w:rPr>
-          <w:rFonts w:ascii="Courier New" w:hAnsi="Courier New" w:cs="Courier New"/>
-          <w:b/>
-          <w:sz w:val="20"/>
-          <w:lang w:val="en-US"/>
-        </w:rPr>
-        <w:t>) );</w:t>
-      </w:r>
-      <w:r>
-        <w:rPr>
-          <w:rFonts w:ascii="Courier New" w:hAnsi="Courier New" w:cs="Courier New"/>
-          <w:b/>
-          <w:sz w:val="20"/>
-          <w:lang w:val="en-US"/>
-        </w:rPr>
-        <w:br/>
-      </w:r>
-      <w:r>
-        <w:rPr>
-          <w:rFonts w:ascii="Courier New" w:hAnsi="Courier New" w:cs="Courier New"/>
-          <w:b/>
-          <w:sz w:val="20"/>
-          <w:lang w:val="en-US"/>
-        </w:rPr>
-        <w:t xml:space="preserve">    </w:t>
-      </w:r>
-      <w:r>
-        <w:rPr>
-          <w:rFonts w:ascii="Courier New" w:hAnsi="Courier New" w:cs="Courier New"/>
-          <w:b/>
-          <w:sz w:val="20"/>
-          <w:highlight w:val="yellow"/>
-          <w:lang w:val="en-US"/>
-        </w:rPr>
-        <w:t>alert</w:t>
-      </w:r>
-      <w:r>
-        <w:rPr>
-          <w:rFonts w:ascii="Courier New" w:hAnsi="Courier New" w:cs="Courier New"/>
-          <w:b/>
-          <w:sz w:val="20"/>
-          <w:lang w:val="en-US"/>
-        </w:rPr>
-        <w:t xml:space="preserve">( </w:t>
-      </w:r>
-      <w:proofErr w:type="spellStart"/>
-      <w:r>
-        <w:rPr>
-          <w:rFonts w:ascii="Courier New" w:hAnsi="Courier New" w:cs="Courier New"/>
-          <w:b/>
-          <w:sz w:val="20"/>
-          <w:highlight w:val="yellow"/>
-          <w:lang w:val="en-US"/>
-        </w:rPr>
-        <w:t>verificacionDia</w:t>
-      </w:r>
-      <w:proofErr w:type="spellEnd"/>
-      <w:r>
-        <w:rPr>
-          <w:rFonts w:ascii="Courier New" w:hAnsi="Courier New" w:cs="Courier New"/>
-          <w:b/>
-          <w:sz w:val="20"/>
-          <w:lang w:val="en-US"/>
-        </w:rPr>
-        <w:t>() );</w:t>
-      </w:r>
-    </w:p>
-    <w:p>
-      <w:pPr>
-        <w:jc w:val="both"/>
-        <w:rPr>
-          <w:rFonts w:ascii="Courier New" w:hAnsi="Courier New" w:cs="Courier New"/>
-          <w:b/>
-          <w:sz w:val="20"/>
-        </w:rPr>
-      </w:pPr>
-      <w:r>
-        <w:rPr>
-          <w:rFonts w:ascii="Courier New" w:hAnsi="Courier New" w:cs="Courier New"/>
-          <w:b/>
-          <w:sz w:val="20"/>
-        </w:rPr>
-        <w:t>}</w:t>
-      </w:r>
-      <w:r>
-        <w:rPr>
-          <w:rFonts w:ascii="Courier New" w:hAnsi="Courier New" w:cs="Courier New"/>
-          <w:b/>
-          <w:sz w:val="20"/>
-        </w:rPr>
-        <w:br/>
-      </w:r>
-      <w:proofErr w:type="gramStart"/>
-      <w:r>
-        <w:rPr>
-          <w:rFonts w:ascii="Courier New" w:hAnsi="Courier New" w:cs="Courier New"/>
-          <w:b/>
-          <w:color w:val="FF0000"/>
-          <w:sz w:val="20"/>
-        </w:rPr>
-        <w:t>catch</w:t>
-      </w:r>
-      <w:r>
-        <w:rPr>
-          <w:rFonts w:ascii="Courier New" w:hAnsi="Courier New" w:cs="Courier New"/>
-          <w:b/>
-          <w:sz w:val="20"/>
-        </w:rPr>
-        <w:t>(</w:t>
-      </w:r>
-      <w:proofErr w:type="gramEnd"/>
-      <w:r>
-        <w:rPr>
-          <w:rFonts w:ascii="Courier New" w:hAnsi="Courier New" w:cs="Courier New"/>
-          <w:b/>
-          <w:color w:val="00B0F0"/>
-          <w:sz w:val="20"/>
-        </w:rPr>
-        <w:t>error</w:t>
-      </w:r>
-      <w:r>
-        <w:rPr>
-          <w:rFonts w:ascii="Courier New" w:hAnsi="Courier New" w:cs="Courier New"/>
-          <w:b/>
-          <w:sz w:val="20"/>
-        </w:rPr>
-        <w:t xml:space="preserve">) { </w:t>
-      </w:r>
-      <w:proofErr w:type="spellStart"/>
-      <w:r>
-        <w:rPr>
-          <w:rFonts w:ascii="Courier New" w:hAnsi="Courier New" w:cs="Courier New"/>
-          <w:b/>
-          <w:sz w:val="20"/>
-          <w:highlight w:val="yellow"/>
-        </w:rPr>
-        <w:t>alert</w:t>
-      </w:r>
-      <w:proofErr w:type="spellEnd"/>
-      <w:r>
-        <w:rPr>
-          <w:rFonts w:ascii="Courier New" w:hAnsi="Courier New" w:cs="Courier New"/>
-          <w:b/>
-          <w:sz w:val="20"/>
-        </w:rPr>
-        <w:t xml:space="preserve">( </w:t>
-      </w:r>
-      <w:r>
-        <w:rPr>
-          <w:rFonts w:ascii="Courier New" w:hAnsi="Courier New" w:cs="Courier New"/>
-          <w:b/>
-          <w:color w:val="833C0B" w:themeColor="accent2" w:themeShade="80"/>
-          <w:sz w:val="20"/>
-        </w:rPr>
-        <w:t xml:space="preserve">"No existe la función </w:t>
-      </w:r>
-      <w:proofErr w:type="spellStart"/>
-      <w:r>
-        <w:rPr>
-          <w:rFonts w:ascii="Courier New" w:hAnsi="Courier New" w:cs="Courier New"/>
-          <w:b/>
-          <w:color w:val="833C0B" w:themeColor="accent2" w:themeShade="80"/>
-          <w:sz w:val="20"/>
-        </w:rPr>
-        <w:t>verificaicionDia</w:t>
-      </w:r>
-      <w:proofErr w:type="spellEnd"/>
-      <w:r>
-        <w:rPr>
-          <w:rFonts w:ascii="Courier New" w:hAnsi="Courier New" w:cs="Courier New"/>
-          <w:b/>
-          <w:color w:val="833C0B" w:themeColor="accent2" w:themeShade="80"/>
-          <w:sz w:val="20"/>
-        </w:rPr>
-        <w:t xml:space="preserve">" </w:t>
-      </w:r>
-      <w:r>
-        <w:rPr>
-          <w:rFonts w:ascii="Courier New" w:hAnsi="Courier New" w:cs="Courier New"/>
-          <w:b/>
-          <w:sz w:val="20"/>
-        </w:rPr>
-        <w:t>); }</w:t>
-      </w:r>
-      <w:bookmarkStart w:id="0" w:name="_GoBack"/>
-      <w:bookmarkEnd w:id="0"/>
     </w:p>
     <w:p>
       <w:pPr>
@@ -8452,6 +8447,90 @@
           <w:lang w:val="en-US"/>
         </w:rPr>
       </w:pPr>
+      <w:r>
+        <w:rPr>
+          <w:lang w:val="en-US"/>
+        </w:rPr>
+        <w:t>Of1c10365</w:t>
+      </w:r>
+    </w:p>
+    <w:p>
+      <w:proofErr w:type="spellStart"/>
+      <w:r>
+        <w:t>Consultoria</w:t>
+      </w:r>
+      <w:proofErr w:type="spellEnd"/>
+      <w:r>
+        <w:t xml:space="preserve"> y desarrollo</w:t>
+      </w:r>
+    </w:p>
+    <w:p>
+      <w:r>
+        <w:t xml:space="preserve">IBM, </w:t>
+      </w:r>
+      <w:proofErr w:type="spellStart"/>
+      <w:r>
+        <w:t>bizaggui</w:t>
+      </w:r>
+      <w:proofErr w:type="spellEnd"/>
+      <w:r>
+        <w:t xml:space="preserve">, </w:t>
+      </w:r>
+      <w:proofErr w:type="spellStart"/>
+      <w:r>
+        <w:t>CoiProcess</w:t>
+      </w:r>
+      <w:proofErr w:type="spellEnd"/>
+      <w:r>
+        <w:t xml:space="preserve"> y </w:t>
+      </w:r>
+      <w:proofErr w:type="spellStart"/>
+      <w:r>
+        <w:t>Appi</w:t>
+      </w:r>
+      <w:r>
+        <w:t>an</w:t>
+      </w:r>
+      <w:proofErr w:type="spellEnd"/>
+    </w:p>
+    <w:p>
+      <w:r>
+        <w:rPr>
+          <w:b/>
+        </w:rPr>
+        <w:t>Proyecto Altamira</w:t>
+      </w:r>
+      <w:r>
+        <w:t xml:space="preserve"> </w:t>
+      </w:r>
+      <w:r>
+        <w:sym w:font="Wingdings" w:char="F0E0"/>
+      </w:r>
+      <w:r>
+        <w:t xml:space="preserve"> excedentes mobiliarios del Santander</w:t>
+      </w:r>
+    </w:p>
+    <w:p>
+      <w:r>
+        <w:t xml:space="preserve">23 días laboral anuales + 4 días </w:t>
+      </w:r>
+      <w:proofErr w:type="spellStart"/>
+      <w:r>
+        <w:t>Atmira</w:t>
+      </w:r>
+      <w:proofErr w:type="spellEnd"/>
+      <w:r>
+        <w:t xml:space="preserve"> + 1 </w:t>
+      </w:r>
+      <w:proofErr w:type="spellStart"/>
+      <w:r>
+        <w:t>fisio</w:t>
+      </w:r>
+      <w:proofErr w:type="spellEnd"/>
+    </w:p>
+    <w:p>
+      <w:bookmarkStart w:id="0" w:name="_GoBack"/>
+      <w:bookmarkEnd w:id="0"/>
     </w:p>
     <w:sectPr>
       <w:pgSz w:w="11906" w:h="16838"/>

</xml_diff>